<commit_message>
Updated the file header with BSD-2 license Update README.md to included require version of openSSL
Requested changed from Engineer Team. PAE requested updated to version
of OpenSSL

Test=test_SIIPStitch.py

Signed-off-by: Kdbarnes <kimberly.d.barnes@intel.com>
</commit_message>
<xml_diff>
--- a/siipStitch/Releasenotes.docx
+++ b/siipStitch/Releasenotes.docx
@@ -1,6 +1,6 @@
 
 <file path=word/document.xml><?xml version="1.0" encoding="utf-8"?>
-<w:document xmlns:wpc="http://schemas.microsoft.com/office/word/2010/wordprocessingCanvas" xmlns:mc="http://schemas.openxmlformats.org/markup-compatibility/2006" xmlns:o="urn:schemas-microsoft-com:office:office" xmlns:r="http://schemas.openxmlformats.org/officeDocument/2006/relationships" xmlns:m="http://schemas.openxmlformats.org/officeDocument/2006/math" xmlns:v="urn:schemas-microsoft-com:vml" xmlns:wp14="http://schemas.microsoft.com/office/word/2010/wordprocessingDrawing" xmlns:wp="http://schemas.openxmlformats.org/drawingml/2006/wordprocessingDrawing" xmlns:w10="urn:schemas-microsoft-com:office:word" xmlns:w="http://schemas.openxmlformats.org/wordprocessingml/2006/main" xmlns:w14="http://schemas.microsoft.com/office/word/2010/wordml" xmlns:w15="http://schemas.microsoft.com/office/word/2012/wordml" xmlns:wpg="http://schemas.microsoft.com/office/word/2010/wordprocessingGroup" xmlns:wpi="http://schemas.microsoft.com/office/word/2010/wordprocessingInk" xmlns:wne="http://schemas.microsoft.com/office/word/2006/wordml" xmlns:wps="http://schemas.microsoft.com/office/word/2010/wordprocessingShape" mc:Ignorable="w14 w15 wp14">
+<w:document xmlns:wpc="http://schemas.microsoft.com/office/word/2010/wordprocessingCanvas" xmlns:cx="http://schemas.microsoft.com/office/drawing/2014/chartex" xmlns:cx1="http://schemas.microsoft.com/office/drawing/2015/9/8/chartex" xmlns:cx2="http://schemas.microsoft.com/office/drawing/2015/10/21/chartex" xmlns:cx3="http://schemas.microsoft.com/office/drawing/2016/5/9/chartex" xmlns:cx4="http://schemas.microsoft.com/office/drawing/2016/5/10/chartex" xmlns:cx5="http://schemas.microsoft.com/office/drawing/2016/5/11/chartex" xmlns:cx6="http://schemas.microsoft.com/office/drawing/2016/5/12/chartex" xmlns:cx7="http://schemas.microsoft.com/office/drawing/2016/5/13/chartex" xmlns:cx8="http://schemas.microsoft.com/office/drawing/2016/5/14/chartex" xmlns:mc="http://schemas.openxmlformats.org/markup-compatibility/2006" xmlns:aink="http://schemas.microsoft.com/office/drawing/2016/ink" xmlns:am3d="http://schemas.microsoft.com/office/drawing/2017/model3d" xmlns:o="urn:schemas-microsoft-com:office:office" xmlns:r="http://schemas.openxmlformats.org/officeDocument/2006/relationships" xmlns:m="http://schemas.openxmlformats.org/officeDocument/2006/math" xmlns:v="urn:schemas-microsoft-com:vml" xmlns:wp14="http://schemas.microsoft.com/office/word/2010/wordprocessingDrawing" xmlns:wp="http://schemas.openxmlformats.org/drawingml/2006/wordprocessingDrawing" xmlns:w10="urn:schemas-microsoft-com:office:word" xmlns:w="http://schemas.openxmlformats.org/wordprocessingml/2006/main" xmlns:w14="http://schemas.microsoft.com/office/word/2010/wordml" xmlns:w15="http://schemas.microsoft.com/office/word/2012/wordml" xmlns:w16cid="http://schemas.microsoft.com/office/word/2016/wordml/cid" xmlns:w16se="http://schemas.microsoft.com/office/word/2015/wordml/symex" xmlns:wpg="http://schemas.microsoft.com/office/word/2010/wordprocessingGroup" xmlns:wpi="http://schemas.microsoft.com/office/word/2010/wordprocessingInk" xmlns:wne="http://schemas.microsoft.com/office/word/2006/wordml" xmlns:wps="http://schemas.microsoft.com/office/word/2010/wordprocessingShape" mc:Ignorable="w14 w15 w16se w16cid wp14">
   <w:body>
     <w:p>
       <w:pPr>
@@ -10,6 +10,9 @@
         </w:rPr>
       </w:pPr>
       <w:bookmarkStart w:id="0" w:name="_Toc5959734"/>
+      <w:bookmarkStart w:id="1" w:name="_GoBack"/>
+      <w:bookmarkEnd w:id="1"/>
+      <w:proofErr w:type="spellStart"/>
       <w:r>
         <w:rPr>
           <w:rStyle w:val="Heading1Char"/>
@@ -18,6 +21,7 @@
         <w:t>SIIPStitch</w:t>
       </w:r>
       <w:bookmarkEnd w:id="0"/>
+      <w:proofErr w:type="spellEnd"/>
       <w:r>
         <w:rPr>
           <w:rFonts w:ascii="Intel Clear" w:hAnsi="Intel Clear" w:cs="Intel Clear"/>
@@ -73,7 +77,28 @@
           <w:rStyle w:val="Heading2Char"/>
           <w:rFonts w:ascii="Intel Clear" w:hAnsi="Intel Clear" w:cs="Intel Clear"/>
         </w:rPr>
-        <w:t>0.5.1</w:t>
+        <w:t>0.</w:t>
+      </w:r>
+      <w:r>
+        <w:rPr>
+          <w:rStyle w:val="Heading2Char"/>
+          <w:rFonts w:ascii="Intel Clear" w:hAnsi="Intel Clear" w:cs="Intel Clear"/>
+        </w:rPr>
+        <w:t>6</w:t>
+      </w:r>
+      <w:r>
+        <w:rPr>
+          <w:rStyle w:val="Heading2Char"/>
+          <w:rFonts w:ascii="Intel Clear" w:hAnsi="Intel Clear" w:cs="Intel Clear"/>
+        </w:rPr>
+        <w:t>.</w:t>
+      </w:r>
+      <w:r>
+        <w:rPr>
+          <w:rStyle w:val="Heading2Char"/>
+          <w:rFonts w:ascii="Intel Clear" w:hAnsi="Intel Clear" w:cs="Intel Clear"/>
+        </w:rPr>
+        <w:t>0</w:t>
       </w:r>
       <w:r>
         <w:rPr>
@@ -146,6 +171,7 @@
           <w:rFonts w:ascii="Intel Clear" w:hAnsi="Intel Clear" w:cs="Intel Clear"/>
         </w:rPr>
       </w:pPr>
+      <w:proofErr w:type="spellStart"/>
       <w:r>
         <w:rPr>
           <w:rFonts w:ascii="Intel Clear" w:hAnsi="Intel Clear" w:cs="Intel Clear"/>
@@ -158,6 +184,7 @@
         </w:rPr>
         <w:t>otes</w:t>
       </w:r>
+      <w:proofErr w:type="spellEnd"/>
     </w:p>
     <w:p>
       <w:pPr>
@@ -207,10 +234,20 @@
     <w:p>
       <w:pPr>
         <w:pStyle w:val="Heading2"/>
-        <w:rPr>
-          <w:rFonts w:ascii="Intel Clear" w:hAnsi="Intel Clear" w:cs="Intel Clear"/>
-        </w:rPr>
-      </w:pPr>
+        <w:tabs>
+          <w:tab w:val="left" w:pos="2265"/>
+        </w:tabs>
+        <w:rPr>
+          <w:rFonts w:ascii="Intel Clear" w:hAnsi="Intel Clear" w:cs="Intel Clear"/>
+        </w:rPr>
+      </w:pPr>
+      <w:r>
+        <w:rPr>
+          <w:rFonts w:ascii="Intel Clear" w:hAnsi="Intel Clear" w:cs="Intel Clear"/>
+        </w:rPr>
+        <w:lastRenderedPageBreak/>
+        <w:tab/>
+      </w:r>
     </w:p>
     <w:p>
       <w:pPr>
@@ -630,7 +667,25 @@
           <w:sz w:val="16"/>
           <w:szCs w:val="16"/>
         </w:rPr>
-        <w:t>Intel technologies' features and benefits depend on system configuration and may require enabled hardware, software or service activation. Performance varies depending on system configuration. No computer system can be absolutely secure. Check with your system manufacturer or retailer or learn more at [intel.com].</w:t>
+        <w:t xml:space="preserve">Intel technologies' features and benefits depend on system configuration and may require enabled hardware, software or service activation. Performance varies depending on system configuration. No computer system can be </w:t>
+      </w:r>
+      <w:proofErr w:type="gramStart"/>
+      <w:r>
+        <w:rPr>
+          <w:rFonts w:ascii="Intel Clear" w:hAnsi="Intel Clear" w:cs="Intel Clear"/>
+          <w:sz w:val="16"/>
+          <w:szCs w:val="16"/>
+        </w:rPr>
+        <w:t>absolutely secure</w:t>
+      </w:r>
+      <w:proofErr w:type="gramEnd"/>
+      <w:r>
+        <w:rPr>
+          <w:rFonts w:ascii="Intel Clear" w:hAnsi="Intel Clear" w:cs="Intel Clear"/>
+          <w:sz w:val="16"/>
+          <w:szCs w:val="16"/>
+        </w:rPr>
+        <w:t>. Check with your system manufacturer or retailer or learn more at [intel.com].</w:t>
       </w:r>
     </w:p>
     <w:p>
@@ -767,11 +822,19 @@
         </w:rPr>
         <w:t xml:space="preserve">These are the main releases of </w:t>
       </w:r>
+      <w:proofErr w:type="spellStart"/>
       <w:r>
         <w:rPr>
           <w:rFonts w:ascii="Intel Clear" w:hAnsi="Intel Clear" w:cs="Intel Clear"/>
         </w:rPr>
-        <w:t>SIIPStitch Script</w:t>
+        <w:t>SIIPStitch</w:t>
+      </w:r>
+      <w:proofErr w:type="spellEnd"/>
+      <w:r>
+        <w:rPr>
+          <w:rFonts w:ascii="Intel Clear" w:hAnsi="Intel Clear" w:cs="Intel Clear"/>
+        </w:rPr>
+        <w:t xml:space="preserve"> Script</w:t>
       </w:r>
       <w:r>
         <w:rPr>
@@ -948,11 +1011,19 @@
               </w:rPr>
               <w:t xml:space="preserve">corresponding to </w:t>
             </w:r>
+            <w:proofErr w:type="spellStart"/>
             <w:r>
               <w:rPr>
                 <w:rFonts w:ascii="Intel Clear" w:hAnsi="Intel Clear" w:cs="Intel Clear"/>
               </w:rPr>
-              <w:t>SIIPStitch Script</w:t>
+              <w:t>SIIPStitch</w:t>
+            </w:r>
+            <w:proofErr w:type="spellEnd"/>
+            <w:r>
+              <w:rPr>
+                <w:rFonts w:ascii="Intel Clear" w:hAnsi="Intel Clear" w:cs="Intel Clear"/>
+              </w:rPr>
+              <w:t xml:space="preserve"> Script</w:t>
             </w:r>
             <w:r>
               <w:rPr>
@@ -1972,16 +2043,16 @@
           <w:rFonts w:ascii="Intel Clear" w:hAnsi="Intel Clear" w:cs="Intel Clear"/>
         </w:rPr>
       </w:pPr>
-      <w:bookmarkStart w:id="1" w:name="_Introduction"/>
-      <w:bookmarkStart w:id="2" w:name="_Toc5959735"/>
-      <w:bookmarkEnd w:id="1"/>
+      <w:bookmarkStart w:id="2" w:name="_Introduction"/>
+      <w:bookmarkStart w:id="3" w:name="_Toc5959735"/>
+      <w:bookmarkEnd w:id="2"/>
       <w:r>
         <w:rPr>
           <w:rFonts w:ascii="Intel Clear" w:hAnsi="Intel Clear" w:cs="Intel Clear"/>
         </w:rPr>
         <w:t>Introduction</w:t>
       </w:r>
-      <w:bookmarkEnd w:id="2"/>
+      <w:bookmarkEnd w:id="3"/>
     </w:p>
     <w:p>
       <w:pPr>
@@ -2111,10 +2182,10 @@
         </w:rPr>
         <w:t>README.md.html</w:t>
       </w:r>
-      <w:bookmarkStart w:id="3" w:name="_System_Requirements"/>
-      <w:bookmarkStart w:id="4" w:name="_What's_New"/>
-      <w:bookmarkEnd w:id="3"/>
+      <w:bookmarkStart w:id="4" w:name="_System_Requirements"/>
+      <w:bookmarkStart w:id="5" w:name="_What's_New"/>
       <w:bookmarkEnd w:id="4"/>
+      <w:bookmarkEnd w:id="5"/>
     </w:p>
     <w:p>
       <w:pPr>
@@ -2123,7 +2194,7 @@
           <w:rFonts w:ascii="Intel Clear" w:hAnsi="Intel Clear" w:cs="Intel Clear"/>
         </w:rPr>
       </w:pPr>
-      <w:bookmarkStart w:id="5" w:name="_Toc5959736"/>
+      <w:bookmarkStart w:id="6" w:name="_Toc5959736"/>
       <w:r>
         <w:rPr>
           <w:rFonts w:ascii="Intel Clear" w:hAnsi="Intel Clear" w:cs="Intel Clear"/>
@@ -2136,7 +2207,7 @@
         </w:rPr>
         <w:t xml:space="preserve"> in This Release</w:t>
       </w:r>
-      <w:bookmarkEnd w:id="5"/>
+      <w:bookmarkEnd w:id="6"/>
     </w:p>
     <w:p>
       <w:pPr>
@@ -2151,10 +2222,55 @@
         <w:pStyle w:val="bullet"/>
       </w:pPr>
       <w:r>
-        <w:t>None</w:t>
+        <w:t>Replacement of the following sub-regions</w:t>
       </w:r>
+    </w:p>
+    <w:p>
+      <w:pPr>
+        <w:pStyle w:val="bullet"/>
+        <w:numPr>
+          <w:ilvl w:val="1"/>
+          <w:numId w:val="17"/>
+        </w:numPr>
+      </w:pPr>
       <w:r>
-        <w:t xml:space="preserve"> in this release.</w:t>
+        <w:t>TSN MAC Address</w:t>
+      </w:r>
+    </w:p>
+    <w:p>
+      <w:pPr>
+        <w:pStyle w:val="bullet"/>
+        <w:numPr>
+          <w:ilvl w:val="1"/>
+          <w:numId w:val="17"/>
+        </w:numPr>
+      </w:pPr>
+      <w:r>
+        <w:t>OSE TSN MAC Config</w:t>
+      </w:r>
+    </w:p>
+    <w:p>
+      <w:pPr>
+        <w:pStyle w:val="bullet"/>
+        <w:numPr>
+          <w:ilvl w:val="1"/>
+          <w:numId w:val="17"/>
+        </w:numPr>
+      </w:pPr>
+      <w:r>
+        <w:t>OOB Manageability config</w:t>
+      </w:r>
+    </w:p>
+    <w:p>
+      <w:pPr>
+        <w:pStyle w:val="bullet"/>
+        <w:numPr>
+          <w:ilvl w:val="1"/>
+          <w:numId w:val="17"/>
+        </w:numPr>
+      </w:pPr>
+      <w:r>
+        <w:t>TCC Config</w:t>
       </w:r>
     </w:p>
     <w:p>
@@ -2170,19 +2286,7 @@
         <w:pStyle w:val="bullet"/>
       </w:pPr>
       <w:r>
-        <w:t>Replace</w:t>
-      </w:r>
-      <w:r>
-        <w:t xml:space="preserve"> GUIDs</w:t>
-      </w:r>
-      <w:r>
-        <w:t xml:space="preserve"> to the name of firmware section</w:t>
-      </w:r>
-      <w:r>
-        <w:t xml:space="preserve"> </w:t>
-      </w:r>
-      <w:r>
-        <w:t>as user input in script.</w:t>
+        <w:t>None in this release</w:t>
       </w:r>
     </w:p>
     <w:p>
@@ -2208,14 +2312,14 @@
           <w:rFonts w:ascii="Intel Clear" w:hAnsi="Intel Clear" w:cs="Intel Clear"/>
         </w:rPr>
       </w:pPr>
-      <w:bookmarkStart w:id="6" w:name="_Toc5959737"/>
+      <w:bookmarkStart w:id="7" w:name="_Toc5959737"/>
       <w:r>
         <w:rPr>
           <w:rFonts w:ascii="Intel Clear" w:hAnsi="Intel Clear" w:cs="Intel Clear"/>
         </w:rPr>
         <w:t>Fixed Issues</w:t>
       </w:r>
-      <w:bookmarkEnd w:id="6"/>
+      <w:bookmarkEnd w:id="7"/>
     </w:p>
     <w:p>
       <w:pPr>
@@ -2232,14 +2336,14 @@
           <w:rFonts w:ascii="Intel Clear" w:hAnsi="Intel Clear" w:cs="Intel Clear"/>
         </w:rPr>
       </w:pPr>
-      <w:bookmarkStart w:id="7" w:name="_Toc5959738"/>
+      <w:bookmarkStart w:id="8" w:name="_Toc5959738"/>
       <w:r>
         <w:rPr>
           <w:rFonts w:ascii="Intel Clear" w:hAnsi="Intel Clear" w:cs="Intel Clear"/>
         </w:rPr>
         <w:t>Known Issues</w:t>
       </w:r>
-      <w:bookmarkEnd w:id="7"/>
+      <w:bookmarkEnd w:id="8"/>
     </w:p>
     <w:p>
       <w:pPr>
@@ -2256,17 +2360,15 @@
           <w:rFonts w:ascii="Intel Clear" w:hAnsi="Intel Clear" w:cs="Intel Clear"/>
         </w:rPr>
       </w:pPr>
-      <w:bookmarkStart w:id="8" w:name="_Related_Documentation"/>
-      <w:bookmarkStart w:id="9" w:name="_Toc5959739"/>
-      <w:bookmarkEnd w:id="8"/>
+      <w:bookmarkStart w:id="9" w:name="_Related_Documentation"/>
+      <w:bookmarkStart w:id="10" w:name="_Toc5959739"/>
+      <w:bookmarkEnd w:id="9"/>
       <w:r>
         <w:rPr>
           <w:rFonts w:ascii="Intel Clear" w:hAnsi="Intel Clear" w:cs="Intel Clear"/>
         </w:rPr>
         <w:t>Related Documentation</w:t>
       </w:r>
-      <w:bookmarkStart w:id="10" w:name="_GoBack"/>
-      <w:bookmarkEnd w:id="9"/>
       <w:bookmarkEnd w:id="10"/>
     </w:p>
     <w:p>
@@ -2328,7 +2430,6 @@
         <w:rPr>
           <w:rFonts w:ascii="Intel Clear" w:hAnsi="Intel Clear" w:cs="Intel Clear"/>
         </w:rPr>
-        <w:lastRenderedPageBreak/>
         <w:t>Release Content</w:t>
       </w:r>
       <w:bookmarkEnd w:id="12"/>
@@ -2569,9 +2670,11 @@
             <w:pPr>
               <w:spacing w:after="0" w:line="0" w:lineRule="atLeast"/>
             </w:pPr>
+            <w:proofErr w:type="spellStart"/>
             <w:r>
               <w:t>privkey.pem</w:t>
             </w:r>
+            <w:proofErr w:type="spellEnd"/>
           </w:p>
         </w:tc>
         <w:tc>
@@ -2600,8 +2703,13 @@
             <w:shd w:val="clear" w:color="auto" w:fill="auto"/>
           </w:tcPr>
           <w:p>
+            <w:proofErr w:type="spellStart"/>
             <w:r>
-              <w:t>BaseTools for SIIP Stitch Script</w:t>
+              <w:t>BaseTools</w:t>
+            </w:r>
+            <w:proofErr w:type="spellEnd"/>
+            <w:r>
+              <w:t xml:space="preserve"> for SIIP Stitch Script</w:t>
             </w:r>
           </w:p>
         </w:tc>
@@ -2614,8 +2722,13 @@
             <w:pPr>
               <w:spacing w:after="0" w:line="0" w:lineRule="atLeast"/>
             </w:pPr>
+            <w:proofErr w:type="spellStart"/>
             <w:r>
-              <w:t>BaseTools\Bin\Win32\</w:t>
+              <w:t>BaseTools</w:t>
+            </w:r>
+            <w:proofErr w:type="spellEnd"/>
+            <w:r>
+              <w:t>\Bin\Win32\</w:t>
             </w:r>
             <w:r>
               <w:t>FMMT.exe</w:t>
@@ -2625,8 +2738,13 @@
             <w:pPr>
               <w:spacing w:after="0" w:line="0" w:lineRule="atLeast"/>
             </w:pPr>
+            <w:proofErr w:type="spellStart"/>
             <w:r>
-              <w:t>BaseTools\Bin\Win32\</w:t>
+              <w:t>BaseTools</w:t>
+            </w:r>
+            <w:proofErr w:type="spellEnd"/>
+            <w:r>
+              <w:t>\Bin\Win32\</w:t>
             </w:r>
             <w:r>
               <w:t>FmmtConf.ini</w:t>
@@ -2636,8 +2754,13 @@
             <w:pPr>
               <w:spacing w:after="0" w:line="0" w:lineRule="atLeast"/>
             </w:pPr>
+            <w:proofErr w:type="spellStart"/>
             <w:r>
-              <w:t>BaseTools\Bin\Win32\</w:t>
+              <w:t>BaseTools</w:t>
+            </w:r>
+            <w:proofErr w:type="spellEnd"/>
+            <w:r>
+              <w:t>\Bin\Win32\</w:t>
             </w:r>
             <w:r>
               <w:t>GenFfs.exe</w:t>
@@ -2647,8 +2770,13 @@
             <w:pPr>
               <w:spacing w:after="0" w:line="0" w:lineRule="atLeast"/>
             </w:pPr>
+            <w:proofErr w:type="spellStart"/>
             <w:r>
-              <w:t>BaseTools\Bin\Win32\</w:t>
+              <w:t>BaseTools</w:t>
+            </w:r>
+            <w:proofErr w:type="spellEnd"/>
+            <w:r>
+              <w:t>\Bin\Win32\</w:t>
             </w:r>
             <w:r>
               <w:t>GenFv.exe</w:t>
@@ -2658,8 +2786,13 @@
             <w:pPr>
               <w:spacing w:after="0" w:line="0" w:lineRule="atLeast"/>
             </w:pPr>
+            <w:proofErr w:type="spellStart"/>
             <w:r>
-              <w:t>BaseTools\Bin\Win32\</w:t>
+              <w:t>BaseTools</w:t>
+            </w:r>
+            <w:proofErr w:type="spellEnd"/>
+            <w:r>
+              <w:t>\Bin\Win32\</w:t>
             </w:r>
             <w:r>
               <w:t>GenSec.exe</w:t>
@@ -2669,8 +2802,13 @@
             <w:pPr>
               <w:spacing w:after="0" w:line="0" w:lineRule="atLeast"/>
             </w:pPr>
+            <w:proofErr w:type="spellStart"/>
             <w:r>
-              <w:t>BaseTools\Bin\Win32\</w:t>
+              <w:t>BaseTools</w:t>
+            </w:r>
+            <w:proofErr w:type="spellEnd"/>
+            <w:r>
+              <w:t>\Bin\Win32\</w:t>
             </w:r>
             <w:r>
               <w:t>LzmaCompress.exe</w:t>
@@ -2680,8 +2818,13 @@
             <w:pPr>
               <w:spacing w:after="0" w:line="0" w:lineRule="atLeast"/>
             </w:pPr>
+            <w:proofErr w:type="spellStart"/>
             <w:r>
-              <w:t>BaseTools\Bin\Win32\</w:t>
+              <w:t>BaseTools</w:t>
+            </w:r>
+            <w:proofErr w:type="spellEnd"/>
+            <w:r>
+              <w:t>\Bin\Win32\</w:t>
             </w:r>
             <w:r>
               <w:t>python27.dll</w:t>
@@ -2691,8 +2834,13 @@
             <w:pPr>
               <w:spacing w:after="0" w:line="0" w:lineRule="atLeast"/>
             </w:pPr>
+            <w:proofErr w:type="spellStart"/>
             <w:r>
-              <w:t>BaseTools\Bin\Win32\</w:t>
+              <w:t>BaseTools</w:t>
+            </w:r>
+            <w:proofErr w:type="spellEnd"/>
+            <w:r>
+              <w:t>\Bin\Win32\</w:t>
             </w:r>
             <w:r>
               <w:t>Rsa2048Sha256Sign.exe</w:t>
@@ -2702,8 +2850,13 @@
             <w:pPr>
               <w:spacing w:after="0" w:line="0" w:lineRule="atLeast"/>
             </w:pPr>
+            <w:proofErr w:type="spellStart"/>
             <w:r>
-              <w:t xml:space="preserve">BaseTools\Bin\Win32\ </w:t>
+              <w:t>BaseTools</w:t>
+            </w:r>
+            <w:proofErr w:type="spellEnd"/>
+            <w:r>
+              <w:t xml:space="preserve">\Bin\Win32\ </w:t>
             </w:r>
             <w:r>
               <w:t>Rsa2048Sha256SignPlatform.bat</w:t>
@@ -2806,6 +2959,412 @@
         <w:t>Windows</w:t>
       </w:r>
     </w:p>
+    <w:p>
+      <w:pPr>
+        <w:spacing w:after="0" w:line="240" w:lineRule="auto"/>
+      </w:pPr>
+      <w:r>
+        <w:br w:type="page"/>
+      </w:r>
+    </w:p>
+    <w:p>
+      <w:pPr>
+        <w:pStyle w:val="Heading1"/>
+      </w:pPr>
+      <w:r>
+        <w:lastRenderedPageBreak/>
+        <w:t>Version History</w:t>
+      </w:r>
+    </w:p>
+    <w:p>
+      <w:r>
+        <w:t>The following tables list the version history for each release/</w:t>
+      </w:r>
+    </w:p>
+    <w:p>
+      <w:pPr>
+        <w:pStyle w:val="Caption"/>
+      </w:pPr>
+      <w:r>
+        <w:t xml:space="preserve">Version  </w:t>
+      </w:r>
+      <w:r>
+        <w:rPr>
+          <w:noProof/>
+        </w:rPr>
+        <w:fldChar w:fldCharType="begin"/>
+      </w:r>
+      <w:r>
+        <w:rPr>
+          <w:noProof/>
+        </w:rPr>
+        <w:instrText xml:space="preserve"> SEQ Version_ \* ARABIC </w:instrText>
+      </w:r>
+      <w:r>
+        <w:rPr>
+          <w:noProof/>
+        </w:rPr>
+        <w:fldChar w:fldCharType="separate"/>
+      </w:r>
+      <w:r>
+        <w:rPr>
+          <w:noProof/>
+        </w:rPr>
+        <w:t>1</w:t>
+      </w:r>
+      <w:r>
+        <w:rPr>
+          <w:noProof/>
+        </w:rPr>
+        <w:fldChar w:fldCharType="end"/>
+      </w:r>
+      <w:r>
+        <w:t xml:space="preserve"> 0.5.0</w:t>
+      </w:r>
+    </w:p>
+    <w:tbl>
+      <w:tblPr>
+        <w:tblStyle w:val="TableGrid"/>
+        <w:tblW w:w="0" w:type="auto"/>
+        <w:tblLook w:val="04A0" w:firstRow="1" w:lastRow="0" w:firstColumn="1" w:lastColumn="0" w:noHBand="0" w:noVBand="1"/>
+      </w:tblPr>
+      <w:tblGrid>
+        <w:gridCol w:w="5395"/>
+        <w:gridCol w:w="5395"/>
+      </w:tblGrid>
+      <w:tr>
+        <w:tc>
+          <w:tcPr>
+            <w:tcW w:w="5395" w:type="dxa"/>
+          </w:tcPr>
+          <w:p>
+            <w:r>
+              <w:t>Zip filename:</w:t>
+            </w:r>
+          </w:p>
+        </w:tc>
+        <w:tc>
+          <w:tcPr>
+            <w:tcW w:w="5395" w:type="dxa"/>
+          </w:tcPr>
+          <w:p>
+            <w:proofErr w:type="spellStart"/>
+            <w:r>
+              <w:t>SIIPStitch_Engineering</w:t>
+            </w:r>
+            <w:proofErr w:type="spellEnd"/>
+            <w:r>
+              <w:t xml:space="preserve"> Drop_v0.5.</w:t>
+            </w:r>
+            <w:r>
+              <w:t>0</w:t>
+            </w:r>
+            <w:r>
+              <w:t>_2019</w:t>
+            </w:r>
+            <w:r>
+              <w:t>0325</w:t>
+            </w:r>
+            <w:r>
+              <w:t>.7z</w:t>
+            </w:r>
+          </w:p>
+        </w:tc>
+      </w:tr>
+      <w:tr>
+        <w:tc>
+          <w:tcPr>
+            <w:tcW w:w="5395" w:type="dxa"/>
+          </w:tcPr>
+          <w:p>
+            <w:r>
+              <w:t>Tag Name:</w:t>
+            </w:r>
+          </w:p>
+        </w:tc>
+        <w:tc>
+          <w:tcPr>
+            <w:tcW w:w="5395" w:type="dxa"/>
+          </w:tcPr>
+          <w:p>
+            <w:r>
+              <w:t>N/A</w:t>
+            </w:r>
+          </w:p>
+        </w:tc>
+      </w:tr>
+      <w:tr>
+        <w:tc>
+          <w:tcPr>
+            <w:tcW w:w="5395" w:type="dxa"/>
+          </w:tcPr>
+          <w:p>
+            <w:r>
+              <w:t>New Features:</w:t>
+            </w:r>
+          </w:p>
+        </w:tc>
+        <w:tc>
+          <w:tcPr>
+            <w:tcW w:w="5395" w:type="dxa"/>
+          </w:tcPr>
+          <w:p>
+            <w:r>
+              <w:t>Initial Drop</w:t>
+            </w:r>
+          </w:p>
+        </w:tc>
+      </w:tr>
+      <w:tr>
+        <w:tc>
+          <w:tcPr>
+            <w:tcW w:w="5395" w:type="dxa"/>
+          </w:tcPr>
+          <w:p>
+            <w:r>
+              <w:t>Change Features:</w:t>
+            </w:r>
+          </w:p>
+        </w:tc>
+        <w:tc>
+          <w:tcPr>
+            <w:tcW w:w="5395" w:type="dxa"/>
+          </w:tcPr>
+          <w:p>
+            <w:r>
+              <w:t>N/A</w:t>
+            </w:r>
+          </w:p>
+        </w:tc>
+      </w:tr>
+      <w:tr>
+        <w:tc>
+          <w:tcPr>
+            <w:tcW w:w="5395" w:type="dxa"/>
+          </w:tcPr>
+          <w:p>
+            <w:r>
+              <w:t>Unsupported or Discontinued Features:</w:t>
+            </w:r>
+          </w:p>
+        </w:tc>
+        <w:tc>
+          <w:tcPr>
+            <w:tcW w:w="5395" w:type="dxa"/>
+          </w:tcPr>
+          <w:p>
+            <w:r>
+              <w:t>N/A</w:t>
+            </w:r>
+          </w:p>
+        </w:tc>
+      </w:tr>
+      <w:tr>
+        <w:tc>
+          <w:tcPr>
+            <w:tcW w:w="5395" w:type="dxa"/>
+          </w:tcPr>
+          <w:p>
+            <w:r>
+              <w:t>Fixed Issues:</w:t>
+            </w:r>
+          </w:p>
+        </w:tc>
+        <w:tc>
+          <w:tcPr>
+            <w:tcW w:w="5395" w:type="dxa"/>
+          </w:tcPr>
+          <w:p>
+            <w:r>
+              <w:t>N/A</w:t>
+            </w:r>
+          </w:p>
+        </w:tc>
+      </w:tr>
+    </w:tbl>
+    <w:p/>
+    <w:p>
+      <w:pPr>
+        <w:pStyle w:val="Caption"/>
+      </w:pPr>
+      <w:r>
+        <w:t xml:space="preserve">Version  </w:t>
+      </w:r>
+      <w:fldSimple w:instr=" SEQ Version_ \* ARABIC ">
+        <w:r>
+          <w:rPr>
+            <w:noProof/>
+          </w:rPr>
+          <w:t>2</w:t>
+        </w:r>
+      </w:fldSimple>
+      <w:r>
+        <w:t xml:space="preserve"> 0.5.1</w:t>
+      </w:r>
+    </w:p>
+    <w:tbl>
+      <w:tblPr>
+        <w:tblStyle w:val="TableGrid"/>
+        <w:tblW w:w="0" w:type="auto"/>
+        <w:tblLook w:val="04A0" w:firstRow="1" w:lastRow="0" w:firstColumn="1" w:lastColumn="0" w:noHBand="0" w:noVBand="1"/>
+      </w:tblPr>
+      <w:tblGrid>
+        <w:gridCol w:w="5395"/>
+        <w:gridCol w:w="5395"/>
+      </w:tblGrid>
+      <w:tr>
+        <w:tc>
+          <w:tcPr>
+            <w:tcW w:w="5395" w:type="dxa"/>
+          </w:tcPr>
+          <w:p>
+            <w:r>
+              <w:t>Zip filename:</w:t>
+            </w:r>
+          </w:p>
+        </w:tc>
+        <w:tc>
+          <w:tcPr>
+            <w:tcW w:w="5395" w:type="dxa"/>
+          </w:tcPr>
+          <w:p>
+            <w:proofErr w:type="spellStart"/>
+            <w:r>
+              <w:t>SIIPStitch_Engineering</w:t>
+            </w:r>
+            <w:proofErr w:type="spellEnd"/>
+            <w:r>
+              <w:t xml:space="preserve"> Drop_v0.5.1_20190417.7z</w:t>
+            </w:r>
+          </w:p>
+        </w:tc>
+      </w:tr>
+      <w:tr>
+        <w:tc>
+          <w:tcPr>
+            <w:tcW w:w="5395" w:type="dxa"/>
+          </w:tcPr>
+          <w:p>
+            <w:r>
+              <w:t>Tag Name:</w:t>
+            </w:r>
+          </w:p>
+        </w:tc>
+        <w:tc>
+          <w:tcPr>
+            <w:tcW w:w="5395" w:type="dxa"/>
+          </w:tcPr>
+          <w:p>
+            <w:r>
+              <w:t>N/A</w:t>
+            </w:r>
+          </w:p>
+        </w:tc>
+      </w:tr>
+      <w:tr>
+        <w:tc>
+          <w:tcPr>
+            <w:tcW w:w="5395" w:type="dxa"/>
+          </w:tcPr>
+          <w:p>
+            <w:r>
+              <w:t>New Features:</w:t>
+            </w:r>
+          </w:p>
+        </w:tc>
+        <w:tc>
+          <w:tcPr>
+            <w:tcW w:w="5395" w:type="dxa"/>
+          </w:tcPr>
+          <w:p>
+            <w:r>
+              <w:t>N/A</w:t>
+            </w:r>
+          </w:p>
+        </w:tc>
+      </w:tr>
+      <w:tr>
+        <w:tc>
+          <w:tcPr>
+            <w:tcW w:w="5395" w:type="dxa"/>
+          </w:tcPr>
+          <w:p>
+            <w:r>
+              <w:t>Change Features:</w:t>
+            </w:r>
+          </w:p>
+        </w:tc>
+        <w:tc>
+          <w:tcPr>
+            <w:tcW w:w="5395" w:type="dxa"/>
+          </w:tcPr>
+          <w:p>
+            <w:pPr>
+              <w:pStyle w:val="bullet"/>
+            </w:pPr>
+            <w:r>
+              <w:t>Replace</w:t>
+            </w:r>
+            <w:r>
+              <w:t xml:space="preserve"> GUIDs</w:t>
+            </w:r>
+            <w:r>
+              <w:t xml:space="preserve"> to the name of firmware section</w:t>
+            </w:r>
+            <w:r>
+              <w:t xml:space="preserve"> </w:t>
+            </w:r>
+            <w:r>
+              <w:t>as user input in to script.</w:t>
+            </w:r>
+          </w:p>
+        </w:tc>
+      </w:tr>
+      <w:tr>
+        <w:tc>
+          <w:tcPr>
+            <w:tcW w:w="5395" w:type="dxa"/>
+          </w:tcPr>
+          <w:p>
+            <w:r>
+              <w:t>Unsupported or Discontinued Features:</w:t>
+            </w:r>
+          </w:p>
+        </w:tc>
+        <w:tc>
+          <w:tcPr>
+            <w:tcW w:w="5395" w:type="dxa"/>
+          </w:tcPr>
+          <w:p>
+            <w:r>
+              <w:t>N/A</w:t>
+            </w:r>
+          </w:p>
+        </w:tc>
+      </w:tr>
+      <w:tr>
+        <w:tc>
+          <w:tcPr>
+            <w:tcW w:w="5395" w:type="dxa"/>
+          </w:tcPr>
+          <w:p>
+            <w:r>
+              <w:t>Fixed Issues:</w:t>
+            </w:r>
+          </w:p>
+        </w:tc>
+        <w:tc>
+          <w:tcPr>
+            <w:tcW w:w="5395" w:type="dxa"/>
+          </w:tcPr>
+          <w:p>
+            <w:r>
+              <w:t>N/A</w:t>
+            </w:r>
+          </w:p>
+        </w:tc>
+      </w:tr>
+    </w:tbl>
     <w:p/>
     <w:sectPr>
       <w:headerReference w:type="default" r:id="rId13"/>
@@ -2823,7 +3382,7 @@
 </file>
 
 <file path=word/endnotes.xml><?xml version="1.0" encoding="utf-8"?>
-<w:endnotes xmlns:wpc="http://schemas.microsoft.com/office/word/2010/wordprocessingCanvas" xmlns:mc="http://schemas.openxmlformats.org/markup-compatibility/2006" xmlns:o="urn:schemas-microsoft-com:office:office" xmlns:r="http://schemas.openxmlformats.org/officeDocument/2006/relationships" xmlns:m="http://schemas.openxmlformats.org/officeDocument/2006/math" xmlns:v="urn:schemas-microsoft-com:vml" xmlns:wp14="http://schemas.microsoft.com/office/word/2010/wordprocessingDrawing" xmlns:wp="http://schemas.openxmlformats.org/drawingml/2006/wordprocessingDrawing" xmlns:w10="urn:schemas-microsoft-com:office:word" xmlns:w="http://schemas.openxmlformats.org/wordprocessingml/2006/main" xmlns:w14="http://schemas.microsoft.com/office/word/2010/wordml" xmlns:w15="http://schemas.microsoft.com/office/word/2012/wordml" xmlns:wpg="http://schemas.microsoft.com/office/word/2010/wordprocessingGroup" xmlns:wpi="http://schemas.microsoft.com/office/word/2010/wordprocessingInk" xmlns:wne="http://schemas.microsoft.com/office/word/2006/wordml" xmlns:wps="http://schemas.microsoft.com/office/word/2010/wordprocessingShape" mc:Ignorable="w14 w15 wp14">
+<w:endnotes xmlns:wpc="http://schemas.microsoft.com/office/word/2010/wordprocessingCanvas" xmlns:cx="http://schemas.microsoft.com/office/drawing/2014/chartex" xmlns:cx1="http://schemas.microsoft.com/office/drawing/2015/9/8/chartex" xmlns:cx2="http://schemas.microsoft.com/office/drawing/2015/10/21/chartex" xmlns:cx3="http://schemas.microsoft.com/office/drawing/2016/5/9/chartex" xmlns:cx4="http://schemas.microsoft.com/office/drawing/2016/5/10/chartex" xmlns:cx5="http://schemas.microsoft.com/office/drawing/2016/5/11/chartex" xmlns:cx6="http://schemas.microsoft.com/office/drawing/2016/5/12/chartex" xmlns:cx7="http://schemas.microsoft.com/office/drawing/2016/5/13/chartex" xmlns:cx8="http://schemas.microsoft.com/office/drawing/2016/5/14/chartex" xmlns:mc="http://schemas.openxmlformats.org/markup-compatibility/2006" xmlns:aink="http://schemas.microsoft.com/office/drawing/2016/ink" xmlns:am3d="http://schemas.microsoft.com/office/drawing/2017/model3d" xmlns:o="urn:schemas-microsoft-com:office:office" xmlns:r="http://schemas.openxmlformats.org/officeDocument/2006/relationships" xmlns:m="http://schemas.openxmlformats.org/officeDocument/2006/math" xmlns:v="urn:schemas-microsoft-com:vml" xmlns:wp14="http://schemas.microsoft.com/office/word/2010/wordprocessingDrawing" xmlns:wp="http://schemas.openxmlformats.org/drawingml/2006/wordprocessingDrawing" xmlns:w10="urn:schemas-microsoft-com:office:word" xmlns:w="http://schemas.openxmlformats.org/wordprocessingml/2006/main" xmlns:w14="http://schemas.microsoft.com/office/word/2010/wordml" xmlns:w15="http://schemas.microsoft.com/office/word/2012/wordml" xmlns:w16cid="http://schemas.microsoft.com/office/word/2016/wordml/cid" xmlns:w16se="http://schemas.microsoft.com/office/word/2015/wordml/symex" xmlns:wpg="http://schemas.microsoft.com/office/word/2010/wordprocessingGroup" xmlns:wpi="http://schemas.microsoft.com/office/word/2010/wordprocessingInk" xmlns:wne="http://schemas.microsoft.com/office/word/2006/wordml" xmlns:wps="http://schemas.microsoft.com/office/word/2010/wordprocessingShape" mc:Ignorable="w14 w15 w16se w16cid wp14">
   <w:endnote w:type="separator" w:id="-1">
     <w:p>
       <w:pPr>
@@ -2848,7 +3407,7 @@
 </file>
 
 <file path=word/footer1.xml><?xml version="1.0" encoding="utf-8"?>
-<w:ftr xmlns:wpc="http://schemas.microsoft.com/office/word/2010/wordprocessingCanvas" xmlns:mc="http://schemas.openxmlformats.org/markup-compatibility/2006" xmlns:o="urn:schemas-microsoft-com:office:office" xmlns:r="http://schemas.openxmlformats.org/officeDocument/2006/relationships" xmlns:m="http://schemas.openxmlformats.org/officeDocument/2006/math" xmlns:v="urn:schemas-microsoft-com:vml" xmlns:wp14="http://schemas.microsoft.com/office/word/2010/wordprocessingDrawing" xmlns:wp="http://schemas.openxmlformats.org/drawingml/2006/wordprocessingDrawing" xmlns:w10="urn:schemas-microsoft-com:office:word" xmlns:w="http://schemas.openxmlformats.org/wordprocessingml/2006/main" xmlns:w14="http://schemas.microsoft.com/office/word/2010/wordml" xmlns:w15="http://schemas.microsoft.com/office/word/2012/wordml" xmlns:wpg="http://schemas.microsoft.com/office/word/2010/wordprocessingGroup" xmlns:wpi="http://schemas.microsoft.com/office/word/2010/wordprocessingInk" xmlns:wne="http://schemas.microsoft.com/office/word/2006/wordml" xmlns:wps="http://schemas.microsoft.com/office/word/2010/wordprocessingShape" mc:Ignorable="w14 w15 wp14">
+<w:ftr xmlns:wpc="http://schemas.microsoft.com/office/word/2010/wordprocessingCanvas" xmlns:cx="http://schemas.microsoft.com/office/drawing/2014/chartex" xmlns:cx1="http://schemas.microsoft.com/office/drawing/2015/9/8/chartex" xmlns:cx2="http://schemas.microsoft.com/office/drawing/2015/10/21/chartex" xmlns:cx3="http://schemas.microsoft.com/office/drawing/2016/5/9/chartex" xmlns:cx4="http://schemas.microsoft.com/office/drawing/2016/5/10/chartex" xmlns:cx5="http://schemas.microsoft.com/office/drawing/2016/5/11/chartex" xmlns:cx6="http://schemas.microsoft.com/office/drawing/2016/5/12/chartex" xmlns:cx7="http://schemas.microsoft.com/office/drawing/2016/5/13/chartex" xmlns:cx8="http://schemas.microsoft.com/office/drawing/2016/5/14/chartex" xmlns:mc="http://schemas.openxmlformats.org/markup-compatibility/2006" xmlns:aink="http://schemas.microsoft.com/office/drawing/2016/ink" xmlns:am3d="http://schemas.microsoft.com/office/drawing/2017/model3d" xmlns:o="urn:schemas-microsoft-com:office:office" xmlns:r="http://schemas.openxmlformats.org/officeDocument/2006/relationships" xmlns:m="http://schemas.openxmlformats.org/officeDocument/2006/math" xmlns:v="urn:schemas-microsoft-com:vml" xmlns:wp14="http://schemas.microsoft.com/office/word/2010/wordprocessingDrawing" xmlns:wp="http://schemas.openxmlformats.org/drawingml/2006/wordprocessingDrawing" xmlns:w10="urn:schemas-microsoft-com:office:word" xmlns:w="http://schemas.openxmlformats.org/wordprocessingml/2006/main" xmlns:w14="http://schemas.microsoft.com/office/word/2010/wordml" xmlns:w15="http://schemas.microsoft.com/office/word/2012/wordml" xmlns:w16cid="http://schemas.microsoft.com/office/word/2016/wordml/cid" xmlns:w16se="http://schemas.microsoft.com/office/word/2015/wordml/symex" xmlns:wpg="http://schemas.microsoft.com/office/word/2010/wordprocessingGroup" xmlns:wpi="http://schemas.microsoft.com/office/word/2010/wordprocessingInk" xmlns:wne="http://schemas.microsoft.com/office/word/2006/wordml" xmlns:wps="http://schemas.microsoft.com/office/word/2010/wordprocessingShape" mc:Ignorable="w14 w15 w16se w16cid wp14">
   <w:p>
     <w:pPr>
       <w:pStyle w:val="Footer"/>
@@ -2886,7 +3445,7 @@
 </file>
 
 <file path=word/footer2.xml><?xml version="1.0" encoding="utf-8"?>
-<w:ftr xmlns:wpc="http://schemas.microsoft.com/office/word/2010/wordprocessingCanvas" xmlns:mc="http://schemas.openxmlformats.org/markup-compatibility/2006" xmlns:o="urn:schemas-microsoft-com:office:office" xmlns:r="http://schemas.openxmlformats.org/officeDocument/2006/relationships" xmlns:m="http://schemas.openxmlformats.org/officeDocument/2006/math" xmlns:v="urn:schemas-microsoft-com:vml" xmlns:wp14="http://schemas.microsoft.com/office/word/2010/wordprocessingDrawing" xmlns:wp="http://schemas.openxmlformats.org/drawingml/2006/wordprocessingDrawing" xmlns:w10="urn:schemas-microsoft-com:office:word" xmlns:w="http://schemas.openxmlformats.org/wordprocessingml/2006/main" xmlns:w14="http://schemas.microsoft.com/office/word/2010/wordml" xmlns:w15="http://schemas.microsoft.com/office/word/2012/wordml" xmlns:wpg="http://schemas.microsoft.com/office/word/2010/wordprocessingGroup" xmlns:wpi="http://schemas.microsoft.com/office/word/2010/wordprocessingInk" xmlns:wne="http://schemas.microsoft.com/office/word/2006/wordml" xmlns:wps="http://schemas.microsoft.com/office/word/2010/wordprocessingShape" mc:Ignorable="w14 w15 wp14">
+<w:ftr xmlns:wpc="http://schemas.microsoft.com/office/word/2010/wordprocessingCanvas" xmlns:cx="http://schemas.microsoft.com/office/drawing/2014/chartex" xmlns:cx1="http://schemas.microsoft.com/office/drawing/2015/9/8/chartex" xmlns:cx2="http://schemas.microsoft.com/office/drawing/2015/10/21/chartex" xmlns:cx3="http://schemas.microsoft.com/office/drawing/2016/5/9/chartex" xmlns:cx4="http://schemas.microsoft.com/office/drawing/2016/5/10/chartex" xmlns:cx5="http://schemas.microsoft.com/office/drawing/2016/5/11/chartex" xmlns:cx6="http://schemas.microsoft.com/office/drawing/2016/5/12/chartex" xmlns:cx7="http://schemas.microsoft.com/office/drawing/2016/5/13/chartex" xmlns:cx8="http://schemas.microsoft.com/office/drawing/2016/5/14/chartex" xmlns:mc="http://schemas.openxmlformats.org/markup-compatibility/2006" xmlns:aink="http://schemas.microsoft.com/office/drawing/2016/ink" xmlns:am3d="http://schemas.microsoft.com/office/drawing/2017/model3d" xmlns:o="urn:schemas-microsoft-com:office:office" xmlns:r="http://schemas.openxmlformats.org/officeDocument/2006/relationships" xmlns:m="http://schemas.openxmlformats.org/officeDocument/2006/math" xmlns:v="urn:schemas-microsoft-com:vml" xmlns:wp14="http://schemas.microsoft.com/office/word/2010/wordprocessingDrawing" xmlns:wp="http://schemas.openxmlformats.org/drawingml/2006/wordprocessingDrawing" xmlns:w10="urn:schemas-microsoft-com:office:word" xmlns:w="http://schemas.openxmlformats.org/wordprocessingml/2006/main" xmlns:w14="http://schemas.microsoft.com/office/word/2010/wordml" xmlns:w15="http://schemas.microsoft.com/office/word/2012/wordml" xmlns:w16cid="http://schemas.microsoft.com/office/word/2016/wordml/cid" xmlns:w16se="http://schemas.microsoft.com/office/word/2015/wordml/symex" xmlns:wpg="http://schemas.microsoft.com/office/word/2010/wordprocessingGroup" xmlns:wpi="http://schemas.microsoft.com/office/word/2010/wordprocessingInk" xmlns:wne="http://schemas.microsoft.com/office/word/2006/wordml" xmlns:wps="http://schemas.microsoft.com/office/word/2010/wordprocessingShape" mc:Ignorable="w14 w15 w16se w16cid wp14">
   <w:p>
     <w:pPr>
       <w:pStyle w:val="Footer"/>
@@ -2944,6 +3503,7 @@
         <w:rFonts w:ascii="Intel Clear" w:hAnsi="Intel Clear" w:cs="Intel Clear"/>
       </w:rPr>
     </w:pPr>
+    <w:proofErr w:type="spellStart"/>
     <w:r>
       <w:rPr>
         <w:rFonts w:ascii="Intel Clear" w:hAnsi="Intel Clear" w:cs="Intel Clear"/>
@@ -2956,6 +3516,7 @@
       </w:rPr>
       <w:t>otes</w:t>
     </w:r>
+    <w:proofErr w:type="spellEnd"/>
     <w:r>
       <w:rPr>
         <w:rFonts w:ascii="Intel Clear" w:hAnsi="Intel Clear" w:cs="Intel Clear"/>
@@ -2988,13 +3549,13 @@
       <w:rPr>
         <w:rFonts w:ascii="Intel Clear" w:hAnsi="Intel Clear" w:cs="Intel Clear"/>
       </w:rPr>
-      <w:t>April</w:t>
+      <w:t>May 3</w:t>
     </w:r>
     <w:r>
       <w:rPr>
         <w:rFonts w:ascii="Intel Clear" w:hAnsi="Intel Clear" w:cs="Intel Clear"/>
       </w:rPr>
-      <w:t xml:space="preserve"> 11,</w:t>
+      <w:t>,</w:t>
     </w:r>
     <w:r>
       <w:rPr>
@@ -3025,7 +3586,7 @@
 </file>
 
 <file path=word/footnotes.xml><?xml version="1.0" encoding="utf-8"?>
-<w:footnotes xmlns:wpc="http://schemas.microsoft.com/office/word/2010/wordprocessingCanvas" xmlns:mc="http://schemas.openxmlformats.org/markup-compatibility/2006" xmlns:o="urn:schemas-microsoft-com:office:office" xmlns:r="http://schemas.openxmlformats.org/officeDocument/2006/relationships" xmlns:m="http://schemas.openxmlformats.org/officeDocument/2006/math" xmlns:v="urn:schemas-microsoft-com:vml" xmlns:wp14="http://schemas.microsoft.com/office/word/2010/wordprocessingDrawing" xmlns:wp="http://schemas.openxmlformats.org/drawingml/2006/wordprocessingDrawing" xmlns:w10="urn:schemas-microsoft-com:office:word" xmlns:w="http://schemas.openxmlformats.org/wordprocessingml/2006/main" xmlns:w14="http://schemas.microsoft.com/office/word/2010/wordml" xmlns:w15="http://schemas.microsoft.com/office/word/2012/wordml" xmlns:wpg="http://schemas.microsoft.com/office/word/2010/wordprocessingGroup" xmlns:wpi="http://schemas.microsoft.com/office/word/2010/wordprocessingInk" xmlns:wne="http://schemas.microsoft.com/office/word/2006/wordml" xmlns:wps="http://schemas.microsoft.com/office/word/2010/wordprocessingShape" mc:Ignorable="w14 w15 wp14">
+<w:footnotes xmlns:wpc="http://schemas.microsoft.com/office/word/2010/wordprocessingCanvas" xmlns:cx="http://schemas.microsoft.com/office/drawing/2014/chartex" xmlns:cx1="http://schemas.microsoft.com/office/drawing/2015/9/8/chartex" xmlns:cx2="http://schemas.microsoft.com/office/drawing/2015/10/21/chartex" xmlns:cx3="http://schemas.microsoft.com/office/drawing/2016/5/9/chartex" xmlns:cx4="http://schemas.microsoft.com/office/drawing/2016/5/10/chartex" xmlns:cx5="http://schemas.microsoft.com/office/drawing/2016/5/11/chartex" xmlns:cx6="http://schemas.microsoft.com/office/drawing/2016/5/12/chartex" xmlns:cx7="http://schemas.microsoft.com/office/drawing/2016/5/13/chartex" xmlns:cx8="http://schemas.microsoft.com/office/drawing/2016/5/14/chartex" xmlns:mc="http://schemas.openxmlformats.org/markup-compatibility/2006" xmlns:aink="http://schemas.microsoft.com/office/drawing/2016/ink" xmlns:am3d="http://schemas.microsoft.com/office/drawing/2017/model3d" xmlns:o="urn:schemas-microsoft-com:office:office" xmlns:r="http://schemas.openxmlformats.org/officeDocument/2006/relationships" xmlns:m="http://schemas.openxmlformats.org/officeDocument/2006/math" xmlns:v="urn:schemas-microsoft-com:vml" xmlns:wp14="http://schemas.microsoft.com/office/word/2010/wordprocessingDrawing" xmlns:wp="http://schemas.openxmlformats.org/drawingml/2006/wordprocessingDrawing" xmlns:w10="urn:schemas-microsoft-com:office:word" xmlns:w="http://schemas.openxmlformats.org/wordprocessingml/2006/main" xmlns:w14="http://schemas.microsoft.com/office/word/2010/wordml" xmlns:w15="http://schemas.microsoft.com/office/word/2012/wordml" xmlns:w16cid="http://schemas.microsoft.com/office/word/2016/wordml/cid" xmlns:w16se="http://schemas.microsoft.com/office/word/2015/wordml/symex" xmlns:wpg="http://schemas.microsoft.com/office/word/2010/wordprocessingGroup" xmlns:wpi="http://schemas.microsoft.com/office/word/2010/wordprocessingInk" xmlns:wne="http://schemas.microsoft.com/office/word/2006/wordml" xmlns:wps="http://schemas.microsoft.com/office/word/2010/wordprocessingShape" mc:Ignorable="w14 w15 w16se w16cid wp14">
   <w:footnote w:type="separator" w:id="-1">
     <w:p>
       <w:pPr>
@@ -3050,7 +3611,7 @@
 </file>
 
 <file path=word/header1.xml><?xml version="1.0" encoding="utf-8"?>
-<w:hdr xmlns:wpc="http://schemas.microsoft.com/office/word/2010/wordprocessingCanvas" xmlns:mc="http://schemas.openxmlformats.org/markup-compatibility/2006" xmlns:o="urn:schemas-microsoft-com:office:office" xmlns:r="http://schemas.openxmlformats.org/officeDocument/2006/relationships" xmlns:m="http://schemas.openxmlformats.org/officeDocument/2006/math" xmlns:v="urn:schemas-microsoft-com:vml" xmlns:wp14="http://schemas.microsoft.com/office/word/2010/wordprocessingDrawing" xmlns:wp="http://schemas.openxmlformats.org/drawingml/2006/wordprocessingDrawing" xmlns:w10="urn:schemas-microsoft-com:office:word" xmlns:w="http://schemas.openxmlformats.org/wordprocessingml/2006/main" xmlns:w14="http://schemas.microsoft.com/office/word/2010/wordml" xmlns:w15="http://schemas.microsoft.com/office/word/2012/wordml" xmlns:wpg="http://schemas.microsoft.com/office/word/2010/wordprocessingGroup" xmlns:wpi="http://schemas.microsoft.com/office/word/2010/wordprocessingInk" xmlns:wne="http://schemas.microsoft.com/office/word/2006/wordml" xmlns:wps="http://schemas.microsoft.com/office/word/2010/wordprocessingShape" mc:Ignorable="w14 w15 wp14">
+<w:hdr xmlns:wpc="http://schemas.microsoft.com/office/word/2010/wordprocessingCanvas" xmlns:cx="http://schemas.microsoft.com/office/drawing/2014/chartex" xmlns:cx1="http://schemas.microsoft.com/office/drawing/2015/9/8/chartex" xmlns:cx2="http://schemas.microsoft.com/office/drawing/2015/10/21/chartex" xmlns:cx3="http://schemas.microsoft.com/office/drawing/2016/5/9/chartex" xmlns:cx4="http://schemas.microsoft.com/office/drawing/2016/5/10/chartex" xmlns:cx5="http://schemas.microsoft.com/office/drawing/2016/5/11/chartex" xmlns:cx6="http://schemas.microsoft.com/office/drawing/2016/5/12/chartex" xmlns:cx7="http://schemas.microsoft.com/office/drawing/2016/5/13/chartex" xmlns:cx8="http://schemas.microsoft.com/office/drawing/2016/5/14/chartex" xmlns:mc="http://schemas.openxmlformats.org/markup-compatibility/2006" xmlns:aink="http://schemas.microsoft.com/office/drawing/2016/ink" xmlns:am3d="http://schemas.microsoft.com/office/drawing/2017/model3d" xmlns:o="urn:schemas-microsoft-com:office:office" xmlns:r="http://schemas.openxmlformats.org/officeDocument/2006/relationships" xmlns:m="http://schemas.openxmlformats.org/officeDocument/2006/math" xmlns:v="urn:schemas-microsoft-com:vml" xmlns:wp14="http://schemas.microsoft.com/office/word/2010/wordprocessingDrawing" xmlns:wp="http://schemas.openxmlformats.org/drawingml/2006/wordprocessingDrawing" xmlns:w10="urn:schemas-microsoft-com:office:word" xmlns:w="http://schemas.openxmlformats.org/wordprocessingml/2006/main" xmlns:w14="http://schemas.microsoft.com/office/word/2010/wordml" xmlns:w15="http://schemas.microsoft.com/office/word/2012/wordml" xmlns:w16cid="http://schemas.microsoft.com/office/word/2016/wordml/cid" xmlns:w16se="http://schemas.microsoft.com/office/word/2015/wordml/symex" xmlns:wpg="http://schemas.microsoft.com/office/word/2010/wordprocessingGroup" xmlns:wpi="http://schemas.microsoft.com/office/word/2010/wordprocessingInk" xmlns:wne="http://schemas.microsoft.com/office/word/2006/wordml" xmlns:wps="http://schemas.microsoft.com/office/word/2010/wordprocessingShape" mc:Ignorable="w14 w15 w16se w16cid wp14">
   <w:p>
     <w:pPr>
       <w:pStyle w:val="Header"/>
@@ -3058,20 +3619,54 @@
         <w:rFonts w:ascii="Intel Clear" w:hAnsi="Intel Clear" w:cs="Intel Clear"/>
       </w:rPr>
     </w:pPr>
+    <w:proofErr w:type="spellStart"/>
     <w:r>
       <w:rPr>
         <w:rFonts w:ascii="Intel Clear" w:hAnsi="Intel Clear" w:cs="Intel Clear"/>
         <w:sz w:val="18"/>
         <w:szCs w:val="18"/>
       </w:rPr>
-      <w:t>SIIPStitch Script version 0.5.1</w:t>
+      <w:t>SIIPStitch</w:t>
+    </w:r>
+    <w:proofErr w:type="spellEnd"/>
+    <w:r>
+      <w:rPr>
+        <w:rFonts w:ascii="Intel Clear" w:hAnsi="Intel Clear" w:cs="Intel Clear"/>
+        <w:sz w:val="18"/>
+        <w:szCs w:val="18"/>
+      </w:rPr>
+      <w:t xml:space="preserve"> Script version 0.</w:t>
+    </w:r>
+    <w:r>
+      <w:rPr>
+        <w:rFonts w:ascii="Intel Clear" w:hAnsi="Intel Clear" w:cs="Intel Clear"/>
+        <w:sz w:val="18"/>
+        <w:szCs w:val="18"/>
+      </w:rPr>
+      <w:t>6</w:t>
+    </w:r>
+    <w:r>
+      <w:rPr>
+        <w:rFonts w:ascii="Intel Clear" w:hAnsi="Intel Clear" w:cs="Intel Clear"/>
+        <w:sz w:val="18"/>
+        <w:szCs w:val="18"/>
+      </w:rPr>
+      <w:t>.</w:t>
+    </w:r>
+    <w:r>
+      <w:rPr>
+        <w:rFonts w:ascii="Intel Clear" w:hAnsi="Intel Clear" w:cs="Intel Clear"/>
+        <w:sz w:val="18"/>
+        <w:szCs w:val="18"/>
+      </w:rPr>
+      <w:t>0</w:t>
     </w:r>
   </w:p>
 </w:hdr>
 </file>
 
 <file path=word/header2.xml><?xml version="1.0" encoding="utf-8"?>
-<w:hdr xmlns:wpc="http://schemas.microsoft.com/office/word/2010/wordprocessingCanvas" xmlns:mc="http://schemas.openxmlformats.org/markup-compatibility/2006" xmlns:o="urn:schemas-microsoft-com:office:office" xmlns:r="http://schemas.openxmlformats.org/officeDocument/2006/relationships" xmlns:m="http://schemas.openxmlformats.org/officeDocument/2006/math" xmlns:v="urn:schemas-microsoft-com:vml" xmlns:wp14="http://schemas.microsoft.com/office/word/2010/wordprocessingDrawing" xmlns:wp="http://schemas.openxmlformats.org/drawingml/2006/wordprocessingDrawing" xmlns:w10="urn:schemas-microsoft-com:office:word" xmlns:w="http://schemas.openxmlformats.org/wordprocessingml/2006/main" xmlns:w14="http://schemas.microsoft.com/office/word/2010/wordml" xmlns:w15="http://schemas.microsoft.com/office/word/2012/wordml" xmlns:wpg="http://schemas.microsoft.com/office/word/2010/wordprocessingGroup" xmlns:wpi="http://schemas.microsoft.com/office/word/2010/wordprocessingInk" xmlns:wne="http://schemas.microsoft.com/office/word/2006/wordml" xmlns:wps="http://schemas.microsoft.com/office/word/2010/wordprocessingShape" mc:Ignorable="w14 w15 wp14">
+<w:hdr xmlns:wpc="http://schemas.microsoft.com/office/word/2010/wordprocessingCanvas" xmlns:cx="http://schemas.microsoft.com/office/drawing/2014/chartex" xmlns:cx1="http://schemas.microsoft.com/office/drawing/2015/9/8/chartex" xmlns:cx2="http://schemas.microsoft.com/office/drawing/2015/10/21/chartex" xmlns:cx3="http://schemas.microsoft.com/office/drawing/2016/5/9/chartex" xmlns:cx4="http://schemas.microsoft.com/office/drawing/2016/5/10/chartex" xmlns:cx5="http://schemas.microsoft.com/office/drawing/2016/5/11/chartex" xmlns:cx6="http://schemas.microsoft.com/office/drawing/2016/5/12/chartex" xmlns:cx7="http://schemas.microsoft.com/office/drawing/2016/5/13/chartex" xmlns:cx8="http://schemas.microsoft.com/office/drawing/2016/5/14/chartex" xmlns:mc="http://schemas.openxmlformats.org/markup-compatibility/2006" xmlns:aink="http://schemas.microsoft.com/office/drawing/2016/ink" xmlns:am3d="http://schemas.microsoft.com/office/drawing/2017/model3d" xmlns:o="urn:schemas-microsoft-com:office:office" xmlns:r="http://schemas.openxmlformats.org/officeDocument/2006/relationships" xmlns:m="http://schemas.openxmlformats.org/officeDocument/2006/math" xmlns:v="urn:schemas-microsoft-com:vml" xmlns:wp14="http://schemas.microsoft.com/office/word/2010/wordprocessingDrawing" xmlns:wp="http://schemas.openxmlformats.org/drawingml/2006/wordprocessingDrawing" xmlns:w10="urn:schemas-microsoft-com:office:word" xmlns:w="http://schemas.openxmlformats.org/wordprocessingml/2006/main" xmlns:w14="http://schemas.microsoft.com/office/word/2010/wordml" xmlns:w15="http://schemas.microsoft.com/office/word/2012/wordml" xmlns:w16cid="http://schemas.microsoft.com/office/word/2016/wordml/cid" xmlns:w16se="http://schemas.microsoft.com/office/word/2015/wordml/symex" xmlns:wpg="http://schemas.microsoft.com/office/word/2010/wordprocessingGroup" xmlns:wpi="http://schemas.microsoft.com/office/word/2010/wordprocessingInk" xmlns:wne="http://schemas.microsoft.com/office/word/2006/wordml" xmlns:wps="http://schemas.microsoft.com/office/word/2010/wordprocessingShape" mc:Ignorable="w14 w15 w16se w16cid wp14">
   <w:p>
     <w:pPr>
       <w:pStyle w:val="Header"/>
@@ -3166,7 +3761,7 @@
 </file>
 
 <file path=word/numbering.xml><?xml version="1.0" encoding="utf-8"?>
-<w:numbering xmlns:wpc="http://schemas.microsoft.com/office/word/2010/wordprocessingCanvas" xmlns:mc="http://schemas.openxmlformats.org/markup-compatibility/2006" xmlns:o="urn:schemas-microsoft-com:office:office" xmlns:r="http://schemas.openxmlformats.org/officeDocument/2006/relationships" xmlns:m="http://schemas.openxmlformats.org/officeDocument/2006/math" xmlns:v="urn:schemas-microsoft-com:vml" xmlns:wp14="http://schemas.microsoft.com/office/word/2010/wordprocessingDrawing" xmlns:wp="http://schemas.openxmlformats.org/drawingml/2006/wordprocessingDrawing" xmlns:w10="urn:schemas-microsoft-com:office:word" xmlns:w="http://schemas.openxmlformats.org/wordprocessingml/2006/main" xmlns:w14="http://schemas.microsoft.com/office/word/2010/wordml" xmlns:w15="http://schemas.microsoft.com/office/word/2012/wordml" xmlns:wpg="http://schemas.microsoft.com/office/word/2010/wordprocessingGroup" xmlns:wpi="http://schemas.microsoft.com/office/word/2010/wordprocessingInk" xmlns:wne="http://schemas.microsoft.com/office/word/2006/wordml" xmlns:wps="http://schemas.microsoft.com/office/word/2010/wordprocessingShape" mc:Ignorable="w14 w15 wp14">
+<w:numbering xmlns:wpc="http://schemas.microsoft.com/office/word/2010/wordprocessingCanvas" xmlns:cx="http://schemas.microsoft.com/office/drawing/2014/chartex" xmlns:cx1="http://schemas.microsoft.com/office/drawing/2015/9/8/chartex" xmlns:cx2="http://schemas.microsoft.com/office/drawing/2015/10/21/chartex" xmlns:cx3="http://schemas.microsoft.com/office/drawing/2016/5/9/chartex" xmlns:cx4="http://schemas.microsoft.com/office/drawing/2016/5/10/chartex" xmlns:cx5="http://schemas.microsoft.com/office/drawing/2016/5/11/chartex" xmlns:cx6="http://schemas.microsoft.com/office/drawing/2016/5/12/chartex" xmlns:cx7="http://schemas.microsoft.com/office/drawing/2016/5/13/chartex" xmlns:cx8="http://schemas.microsoft.com/office/drawing/2016/5/14/chartex" xmlns:mc="http://schemas.openxmlformats.org/markup-compatibility/2006" xmlns:aink="http://schemas.microsoft.com/office/drawing/2016/ink" xmlns:am3d="http://schemas.microsoft.com/office/drawing/2017/model3d" xmlns:o="urn:schemas-microsoft-com:office:office" xmlns:r="http://schemas.openxmlformats.org/officeDocument/2006/relationships" xmlns:m="http://schemas.openxmlformats.org/officeDocument/2006/math" xmlns:v="urn:schemas-microsoft-com:vml" xmlns:wp14="http://schemas.microsoft.com/office/word/2010/wordprocessingDrawing" xmlns:wp="http://schemas.openxmlformats.org/drawingml/2006/wordprocessingDrawing" xmlns:w10="urn:schemas-microsoft-com:office:word" xmlns:w="http://schemas.openxmlformats.org/wordprocessingml/2006/main" xmlns:w14="http://schemas.microsoft.com/office/word/2010/wordml" xmlns:w15="http://schemas.microsoft.com/office/word/2012/wordml" xmlns:w16cid="http://schemas.microsoft.com/office/word/2016/wordml/cid" xmlns:w16se="http://schemas.microsoft.com/office/word/2015/wordml/symex" xmlns:wpg="http://schemas.microsoft.com/office/word/2010/wordprocessingGroup" xmlns:wpi="http://schemas.microsoft.com/office/word/2010/wordprocessingInk" xmlns:wne="http://schemas.microsoft.com/office/word/2006/wordml" xmlns:wps="http://schemas.microsoft.com/office/word/2010/wordprocessingShape" mc:Ignorable="w14 w15 w16se w16cid wp14">
   <w:numPicBullet w:numPicBulletId="0">
     <w:pict>
       <v:shapetype id="_x0000_t75" coordsize="21600,21600" o:spt="75" o:preferrelative="t" path="m@4@5l@4@11@9@11@9@5xe" filled="f" stroked="f">
@@ -3188,7 +3783,7 @@
         <v:path o:extrusionok="f" gradientshapeok="t" o:connecttype="rect"/>
         <o:lock v:ext="edit" aspectratio="t"/>
       </v:shapetype>
-      <v:shape id="_x0000_i1035" type="#_x0000_t75" alt="intel_rgb_62tag.png" style="width:60.1pt;height:31.95pt;visibility:visible" o:bullet="t">
+      <v:shape id="_x0000_i1070" type="#_x0000_t75" alt="intel_rgb_62tag.png" style="width:60pt;height:32.25pt;visibility:visible" o:bullet="t">
         <v:imagedata r:id="rId1" o:title=""/>
       </v:shape>
     </w:pict>
@@ -6363,6 +6958,92 @@
     </w:lvl>
   </w:abstractNum>
   <w:abstractNum w:abstractNumId="34" w15:restartNumberingAfterBreak="0">
+    <w:nsid w:val="69BF17E0"/>
+    <w:multiLevelType w:val="hybridMultilevel"/>
+    <w:tmpl w:val="47EED3B8"/>
+    <w:lvl w:ilvl="0" w:tplc="0409000F">
+      <w:start w:val="1"/>
+      <w:numFmt w:val="decimal"/>
+      <w:lvlText w:val="%1."/>
+      <w:lvlJc w:val="left"/>
+      <w:pPr>
+        <w:ind w:left="1152" w:hanging="360"/>
+      </w:pPr>
+    </w:lvl>
+    <w:lvl w:ilvl="1" w:tplc="04090019" w:tentative="1">
+      <w:start w:val="1"/>
+      <w:numFmt w:val="lowerLetter"/>
+      <w:lvlText w:val="%2."/>
+      <w:lvlJc w:val="left"/>
+      <w:pPr>
+        <w:ind w:left="1872" w:hanging="360"/>
+      </w:pPr>
+    </w:lvl>
+    <w:lvl w:ilvl="2" w:tplc="0409001B" w:tentative="1">
+      <w:start w:val="1"/>
+      <w:numFmt w:val="lowerRoman"/>
+      <w:lvlText w:val="%3."/>
+      <w:lvlJc w:val="right"/>
+      <w:pPr>
+        <w:ind w:left="2592" w:hanging="180"/>
+      </w:pPr>
+    </w:lvl>
+    <w:lvl w:ilvl="3" w:tplc="0409000F" w:tentative="1">
+      <w:start w:val="1"/>
+      <w:numFmt w:val="decimal"/>
+      <w:lvlText w:val="%4."/>
+      <w:lvlJc w:val="left"/>
+      <w:pPr>
+        <w:ind w:left="3312" w:hanging="360"/>
+      </w:pPr>
+    </w:lvl>
+    <w:lvl w:ilvl="4" w:tplc="04090019" w:tentative="1">
+      <w:start w:val="1"/>
+      <w:numFmt w:val="lowerLetter"/>
+      <w:lvlText w:val="%5."/>
+      <w:lvlJc w:val="left"/>
+      <w:pPr>
+        <w:ind w:left="4032" w:hanging="360"/>
+      </w:pPr>
+    </w:lvl>
+    <w:lvl w:ilvl="5" w:tplc="0409001B" w:tentative="1">
+      <w:start w:val="1"/>
+      <w:numFmt w:val="lowerRoman"/>
+      <w:lvlText w:val="%6."/>
+      <w:lvlJc w:val="right"/>
+      <w:pPr>
+        <w:ind w:left="4752" w:hanging="180"/>
+      </w:pPr>
+    </w:lvl>
+    <w:lvl w:ilvl="6" w:tplc="0409000F" w:tentative="1">
+      <w:start w:val="1"/>
+      <w:numFmt w:val="decimal"/>
+      <w:lvlText w:val="%7."/>
+      <w:lvlJc w:val="left"/>
+      <w:pPr>
+        <w:ind w:left="5472" w:hanging="360"/>
+      </w:pPr>
+    </w:lvl>
+    <w:lvl w:ilvl="7" w:tplc="04090019" w:tentative="1">
+      <w:start w:val="1"/>
+      <w:numFmt w:val="lowerLetter"/>
+      <w:lvlText w:val="%8."/>
+      <w:lvlJc w:val="left"/>
+      <w:pPr>
+        <w:ind w:left="6192" w:hanging="360"/>
+      </w:pPr>
+    </w:lvl>
+    <w:lvl w:ilvl="8" w:tplc="0409001B" w:tentative="1">
+      <w:start w:val="1"/>
+      <w:numFmt w:val="lowerRoman"/>
+      <w:lvlText w:val="%9."/>
+      <w:lvlJc w:val="right"/>
+      <w:pPr>
+        <w:ind w:left="6912" w:hanging="180"/>
+      </w:pPr>
+    </w:lvl>
+  </w:abstractNum>
+  <w:abstractNum w:abstractNumId="35" w15:restartNumberingAfterBreak="0">
     <w:nsid w:val="6BD92A8F"/>
     <w:multiLevelType w:val="hybridMultilevel"/>
     <w:tmpl w:val="AE267588"/>
@@ -6449,7 +7130,7 @@
       </w:pPr>
     </w:lvl>
   </w:abstractNum>
-  <w:abstractNum w:abstractNumId="35" w15:restartNumberingAfterBreak="0">
+  <w:abstractNum w:abstractNumId="36" w15:restartNumberingAfterBreak="0">
     <w:nsid w:val="6FA31627"/>
     <w:multiLevelType w:val="hybridMultilevel"/>
     <w:tmpl w:val="17100450"/>
@@ -6562,7 +7243,7 @@
       </w:rPr>
     </w:lvl>
   </w:abstractNum>
-  <w:abstractNum w:abstractNumId="36" w15:restartNumberingAfterBreak="0">
+  <w:abstractNum w:abstractNumId="37" w15:restartNumberingAfterBreak="0">
     <w:nsid w:val="722D6E94"/>
     <w:multiLevelType w:val="multilevel"/>
     <w:tmpl w:val="AE687508"/>
@@ -6706,7 +7387,7 @@
       </w:rPr>
     </w:lvl>
   </w:abstractNum>
-  <w:abstractNum w:abstractNumId="37" w15:restartNumberingAfterBreak="0">
+  <w:abstractNum w:abstractNumId="38" w15:restartNumberingAfterBreak="0">
     <w:nsid w:val="72FB64FD"/>
     <w:multiLevelType w:val="hybridMultilevel"/>
     <w:tmpl w:val="F830DF50"/>
@@ -6819,7 +7500,7 @@
       </w:rPr>
     </w:lvl>
   </w:abstractNum>
-  <w:abstractNum w:abstractNumId="38" w15:restartNumberingAfterBreak="0">
+  <w:abstractNum w:abstractNumId="39" w15:restartNumberingAfterBreak="0">
     <w:nsid w:val="77072268"/>
     <w:multiLevelType w:val="hybridMultilevel"/>
     <w:tmpl w:val="98186FD2"/>
@@ -6932,7 +7613,7 @@
       </w:rPr>
     </w:lvl>
   </w:abstractNum>
-  <w:abstractNum w:abstractNumId="39" w15:restartNumberingAfterBreak="0">
+  <w:abstractNum w:abstractNumId="40" w15:restartNumberingAfterBreak="0">
     <w:nsid w:val="7AB30620"/>
     <w:multiLevelType w:val="hybridMultilevel"/>
     <w:tmpl w:val="663C6414"/>
@@ -7045,7 +7726,7 @@
       </w:rPr>
     </w:lvl>
   </w:abstractNum>
-  <w:abstractNum w:abstractNumId="40" w15:restartNumberingAfterBreak="0">
+  <w:abstractNum w:abstractNumId="41" w15:restartNumberingAfterBreak="0">
     <w:nsid w:val="7AFE33E9"/>
     <w:multiLevelType w:val="hybridMultilevel"/>
     <w:tmpl w:val="605C0C48"/>
@@ -7158,7 +7839,7 @@
       </w:rPr>
     </w:lvl>
   </w:abstractNum>
-  <w:abstractNum w:abstractNumId="41" w15:restartNumberingAfterBreak="0">
+  <w:abstractNum w:abstractNumId="42" w15:restartNumberingAfterBreak="0">
     <w:nsid w:val="7C3E313F"/>
     <w:multiLevelType w:val="hybridMultilevel"/>
     <w:tmpl w:val="ECC4DC82"/>
@@ -7272,10 +7953,10 @@
     </w:lvl>
   </w:abstractNum>
   <w:num w:numId="1">
-    <w:abstractNumId w:val="36"/>
+    <w:abstractNumId w:val="37"/>
   </w:num>
   <w:num w:numId="2">
-    <w:abstractNumId w:val="40"/>
+    <w:abstractNumId w:val="41"/>
   </w:num>
   <w:num w:numId="3">
     <w:abstractNumId w:val="24"/>
@@ -7366,13 +8047,13 @@
     <w:abstractNumId w:val="32"/>
   </w:num>
   <w:num w:numId="24">
-    <w:abstractNumId w:val="38"/>
+    <w:abstractNumId w:val="39"/>
   </w:num>
   <w:num w:numId="25">
     <w:abstractNumId w:val="11"/>
   </w:num>
   <w:num w:numId="26">
-    <w:abstractNumId w:val="39"/>
+    <w:abstractNumId w:val="40"/>
   </w:num>
   <w:num w:numId="27">
     <w:abstractNumId w:val="22"/>
@@ -7384,7 +8065,7 @@
     <w:abstractNumId w:val="27"/>
   </w:num>
   <w:num w:numId="30">
-    <w:abstractNumId w:val="37"/>
+    <w:abstractNumId w:val="38"/>
   </w:num>
   <w:num w:numId="31">
     <w:abstractNumId w:val="20"/>
@@ -7399,7 +8080,7 @@
     <w:abstractNumId w:val="15"/>
   </w:num>
   <w:num w:numId="35">
-    <w:abstractNumId w:val="35"/>
+    <w:abstractNumId w:val="36"/>
   </w:num>
   <w:num w:numId="36">
     <w:abstractNumId w:val="17"/>
@@ -7414,7 +8095,7 @@
     <w:abstractNumId w:val="19"/>
   </w:num>
   <w:num w:numId="40">
-    <w:abstractNumId w:val="34"/>
+    <w:abstractNumId w:val="35"/>
   </w:num>
   <w:num w:numId="41">
     <w:abstractNumId w:val="14"/>
@@ -7423,14 +8104,17 @@
     <w:abstractNumId w:val="25"/>
   </w:num>
   <w:num w:numId="43">
-    <w:abstractNumId w:val="41"/>
+    <w:abstractNumId w:val="42"/>
+  </w:num>
+  <w:num w:numId="44">
+    <w:abstractNumId w:val="34"/>
   </w:num>
   <w:numIdMacAtCleanup w:val="16"/>
 </w:numbering>
 </file>
 
 <file path=word/styles.xml><?xml version="1.0" encoding="utf-8"?>
-<w:styles xmlns:mc="http://schemas.openxmlformats.org/markup-compatibility/2006" xmlns:r="http://schemas.openxmlformats.org/officeDocument/2006/relationships" xmlns:w="http://schemas.openxmlformats.org/wordprocessingml/2006/main" xmlns:w14="http://schemas.microsoft.com/office/word/2010/wordml" xmlns:w15="http://schemas.microsoft.com/office/word/2012/wordml" mc:Ignorable="w14 w15">
+<w:styles xmlns:mc="http://schemas.openxmlformats.org/markup-compatibility/2006" xmlns:r="http://schemas.openxmlformats.org/officeDocument/2006/relationships" xmlns:w="http://schemas.openxmlformats.org/wordprocessingml/2006/main" xmlns:w14="http://schemas.microsoft.com/office/word/2010/wordml" xmlns:w15="http://schemas.microsoft.com/office/word/2012/wordml" xmlns:w16cid="http://schemas.microsoft.com/office/word/2016/wordml/cid" xmlns:w16se="http://schemas.microsoft.com/office/word/2015/wordml/symex" mc:Ignorable="w14 w15 w16se w16cid">
   <w:docDefaults>
     <w:rPrDefault>
       <w:rPr>
@@ -7440,7 +8124,7 @@
     </w:rPrDefault>
     <w:pPrDefault/>
   </w:docDefaults>
-  <w:latentStyles w:defLockedState="0" w:defUIPriority="0" w:defSemiHidden="0" w:defUnhideWhenUsed="0" w:defQFormat="0" w:count="371">
+  <w:latentStyles w:defLockedState="0" w:defUIPriority="0" w:defSemiHidden="0" w:defUnhideWhenUsed="0" w:defQFormat="0" w:count="375">
     <w:lsdException w:name="Normal" w:locked="1" w:qFormat="1"/>
     <w:lsdException w:name="heading 1" w:locked="1" w:qFormat="1"/>
     <w:lsdException w:name="heading 2" w:locked="1" w:qFormat="1"/>
@@ -7806,6 +8490,10 @@
     <w:lsdException w:name="List Table 5 Dark Accent 6" w:uiPriority="50"/>
     <w:lsdException w:name="List Table 6 Colorful Accent 6" w:uiPriority="51"/>
     <w:lsdException w:name="List Table 7 Colorful Accent 6" w:uiPriority="52"/>
+    <w:lsdException w:name="Mention" w:semiHidden="1" w:uiPriority="99" w:unhideWhenUsed="1"/>
+    <w:lsdException w:name="Smart Hyperlink" w:semiHidden="1" w:uiPriority="99" w:unhideWhenUsed="1"/>
+    <w:lsdException w:name="Hashtag" w:semiHidden="1" w:uiPriority="99" w:unhideWhenUsed="1"/>
+    <w:lsdException w:name="Unresolved Mention" w:semiHidden="1" w:uiPriority="99" w:unhideWhenUsed="1"/>
   </w:latentStyles>
   <w:style w:type="paragraph" w:default="1" w:styleId="Normal">
     <w:name w:val="Normal"/>
@@ -10209,6 +10897,16 @@
 </file>
 
 <file path=customXml/item1.xml><?xml version="1.0" encoding="utf-8"?>
+<p:properties xmlns:p="http://schemas.microsoft.com/office/2006/metadata/properties" xmlns:xsi="http://www.w3.org/2001/XMLSchema-instance" xmlns:pc="http://schemas.microsoft.com/office/infopath/2007/PartnerControls">
+  <documentManagement/>
+</p:properties>
+</file>
+
+<file path=customXml/item2.xml><?xml version="1.0" encoding="utf-8"?>
+<LongProperties xmlns="http://schemas.microsoft.com/office/2006/metadata/longProperties"/>
+</file>
+
+<file path=customXml/item3.xml><?xml version="1.0" encoding="utf-8"?>
 <?mso-contentType ?>
 <FormTemplates xmlns="http://schemas.microsoft.com/sharepoint/v3/contenttype/forms">
   <Display>DocumentLibraryForm</Display>
@@ -10217,7 +10915,7 @@
 </FormTemplates>
 </file>
 
-<file path=customXml/item2.xml><?xml version="1.0" encoding="utf-8"?>
+<file path=customXml/item4.xml><?xml version="1.0" encoding="utf-8"?>
 <ct:contentTypeSchema xmlns:ct="http://schemas.microsoft.com/office/2006/metadata/contentType" xmlns:ma="http://schemas.microsoft.com/office/2006/metadata/properties/metaAttributes" ct:_="" ma:_="" ma:contentTypeName="Document" ma:contentTypeID="0x01010057BDA634D46D494AA3A414634A766FE7" ma:contentTypeVersion="0" ma:contentTypeDescription="Create a new document." ma:contentTypeScope="" ma:versionID="b36cc2ed43cc10016a5f1c59e924fce9">
   <xsd:schema xmlns:xsd="http://www.w3.org/2001/XMLSchema" xmlns:xs="http://www.w3.org/2001/XMLSchema" xmlns:p="http://schemas.microsoft.com/office/2006/metadata/properties" targetNamespace="http://schemas.microsoft.com/office/2006/metadata/properties" ma:root="true" ma:fieldsID="c64490b4aec6201516c3a874156f37b2">
     <xsd:element name="properties">
@@ -10331,21 +11029,28 @@
 </ct:contentTypeSchema>
 </file>
 
-<file path=customXml/item3.xml><?xml version="1.0" encoding="utf-8"?>
-<p:properties xmlns:p="http://schemas.microsoft.com/office/2006/metadata/properties" xmlns:xsi="http://www.w3.org/2001/XMLSchema-instance" xmlns:pc="http://schemas.microsoft.com/office/infopath/2007/PartnerControls">
-  <documentManagement/>
-</p:properties>
-</file>
-
-<file path=customXml/item4.xml><?xml version="1.0" encoding="utf-8"?>
-<LongProperties xmlns="http://schemas.microsoft.com/office/2006/metadata/longProperties"/>
-</file>
-
 <file path=customXml/item5.xml><?xml version="1.0" encoding="utf-8"?>
 <b:Sources xmlns:b="http://schemas.openxmlformats.org/officeDocument/2006/bibliography" xmlns="http://schemas.openxmlformats.org/officeDocument/2006/bibliography" SelectedStyle="\APASixthEditionOfficeOnline.xsl" StyleName="APA Sixth Edition"/>
 </file>
 
 <file path=customXml/itemProps1.xml><?xml version="1.0" encoding="utf-8"?>
+<ds:datastoreItem xmlns:ds="http://schemas.openxmlformats.org/officeDocument/2006/customXml" ds:itemID="{3CBAF101-B684-4F0D-A952-8E3DF9B67571}">
+  <ds:schemaRefs>
+    <ds:schemaRef ds:uri="http://schemas.microsoft.com/office/2006/metadata/properties"/>
+    <ds:schemaRef ds:uri="http://schemas.microsoft.com/office/infopath/2007/PartnerControls"/>
+  </ds:schemaRefs>
+</ds:datastoreItem>
+</file>
+
+<file path=customXml/itemProps2.xml><?xml version="1.0" encoding="utf-8"?>
+<ds:datastoreItem xmlns:ds="http://schemas.openxmlformats.org/officeDocument/2006/customXml" ds:itemID="{315EC1D7-024B-475E-A43C-D93A18E5CE9F}">
+  <ds:schemaRefs>
+    <ds:schemaRef ds:uri="http://schemas.microsoft.com/office/2006/metadata/longProperties"/>
+  </ds:schemaRefs>
+</ds:datastoreItem>
+</file>
+
+<file path=customXml/itemProps3.xml><?xml version="1.0" encoding="utf-8"?>
 <ds:datastoreItem xmlns:ds="http://schemas.openxmlformats.org/officeDocument/2006/customXml" ds:itemID="{9387E694-CC87-46E0-A439-A9AA4611D6E9}">
   <ds:schemaRefs>
     <ds:schemaRef ds:uri="http://schemas.microsoft.com/sharepoint/v3/contenttype/forms"/>
@@ -10353,7 +11058,7 @@
 </ds:datastoreItem>
 </file>
 
-<file path=customXml/itemProps2.xml><?xml version="1.0" encoding="utf-8"?>
+<file path=customXml/itemProps4.xml><?xml version="1.0" encoding="utf-8"?>
 <ds:datastoreItem xmlns:ds="http://schemas.openxmlformats.org/officeDocument/2006/customXml" ds:itemID="{72F0A0BC-A715-4F7C-B9BB-5CBEF3595D8D}">
   <ds:schemaRefs>
     <ds:schemaRef ds:uri="http://schemas.microsoft.com/office/2006/metadata/contentType"/>
@@ -10369,25 +11074,8 @@
 </ds:datastoreItem>
 </file>
 
-<file path=customXml/itemProps3.xml><?xml version="1.0" encoding="utf-8"?>
-<ds:datastoreItem xmlns:ds="http://schemas.openxmlformats.org/officeDocument/2006/customXml" ds:itemID="{3CBAF101-B684-4F0D-A952-8E3DF9B67571}">
-  <ds:schemaRefs>
-    <ds:schemaRef ds:uri="http://schemas.microsoft.com/office/2006/metadata/properties"/>
-    <ds:schemaRef ds:uri="http://schemas.microsoft.com/office/infopath/2007/PartnerControls"/>
-  </ds:schemaRefs>
-</ds:datastoreItem>
-</file>
-
-<file path=customXml/itemProps4.xml><?xml version="1.0" encoding="utf-8"?>
-<ds:datastoreItem xmlns:ds="http://schemas.openxmlformats.org/officeDocument/2006/customXml" ds:itemID="{315EC1D7-024B-475E-A43C-D93A18E5CE9F}">
-  <ds:schemaRefs>
-    <ds:schemaRef ds:uri="http://schemas.microsoft.com/office/2006/metadata/longProperties"/>
-  </ds:schemaRefs>
-</ds:datastoreItem>
-</file>
-
 <file path=customXml/itemProps5.xml><?xml version="1.0" encoding="utf-8"?>
-<ds:datastoreItem xmlns:ds="http://schemas.openxmlformats.org/officeDocument/2006/customXml" ds:itemID="{D78C216C-C072-408A-B4E3-73F2C2195E1F}">
+<ds:datastoreItem xmlns:ds="http://schemas.openxmlformats.org/officeDocument/2006/customXml" ds:itemID="{90A148DE-ED63-47DD-A875-EBBE3A43BF54}">
   <ds:schemaRefs>
     <ds:schemaRef ds:uri="http://schemas.openxmlformats.org/officeDocument/2006/bibliography"/>
   </ds:schemaRefs>

</xml_diff>

<commit_message>
Update Readme with regions that are supported
Signed-off-by: Kdbarnes <kimberly.d.barnes@intel.com>
</commit_message>
<xml_diff>
--- a/siipStitch/Releasenotes.docx
+++ b/siipStitch/Releasenotes.docx
@@ -10,8 +10,6 @@
         </w:rPr>
       </w:pPr>
       <w:bookmarkStart w:id="0" w:name="_Toc5959734"/>
-      <w:bookmarkStart w:id="1" w:name="_GoBack"/>
-      <w:bookmarkEnd w:id="1"/>
       <w:proofErr w:type="spellStart"/>
       <w:r>
         <w:rPr>
@@ -924,6 +922,210 @@
                 <w:rFonts w:ascii="Intel Clear" w:hAnsi="Intel Clear" w:cs="Intel Clear"/>
               </w:rPr>
               <w:t>Description</w:t>
+            </w:r>
+          </w:p>
+        </w:tc>
+      </w:tr>
+      <w:tr>
+        <w:tc>
+          <w:tcPr>
+            <w:tcW w:w="1947" w:type="dxa"/>
+          </w:tcPr>
+          <w:p>
+            <w:pPr>
+              <w:pStyle w:val="Tabletext"/>
+              <w:jc w:val="center"/>
+              <w:rPr>
+                <w:rFonts w:ascii="Intel Clear" w:hAnsi="Intel Clear" w:cs="Intel Clear"/>
+              </w:rPr>
+            </w:pPr>
+            <w:r>
+              <w:rPr>
+                <w:rFonts w:ascii="Intel Clear" w:hAnsi="Intel Clear" w:cs="Intel Clear"/>
+              </w:rPr>
+              <w:t>May 3, 2019</w:t>
+            </w:r>
+          </w:p>
+        </w:tc>
+        <w:tc>
+          <w:tcPr>
+            <w:tcW w:w="1825" w:type="dxa"/>
+          </w:tcPr>
+          <w:p>
+            <w:pPr>
+              <w:pStyle w:val="Tabletext"/>
+              <w:jc w:val="center"/>
+              <w:rPr>
+                <w:rFonts w:ascii="Intel Clear" w:hAnsi="Intel Clear" w:cs="Intel Clear"/>
+              </w:rPr>
+            </w:pPr>
+            <w:r>
+              <w:rPr>
+                <w:rFonts w:ascii="Intel Clear" w:hAnsi="Intel Clear" w:cs="Intel Clear"/>
+              </w:rPr>
+              <w:t>0.6.0</w:t>
+            </w:r>
+          </w:p>
+        </w:tc>
+        <w:tc>
+          <w:tcPr>
+            <w:tcW w:w="7018" w:type="dxa"/>
+          </w:tcPr>
+          <w:p>
+            <w:pPr>
+              <w:pStyle w:val="Tabletext"/>
+              <w:rPr>
+                <w:rFonts w:ascii="Intel Clear" w:hAnsi="Intel Clear" w:cs="Intel Clear"/>
+              </w:rPr>
+            </w:pPr>
+            <w:r>
+              <w:rPr>
+                <w:rFonts w:ascii="Intel Clear" w:hAnsi="Intel Clear" w:cs="Intel Clear"/>
+              </w:rPr>
+              <w:t>3</w:t>
+            </w:r>
+            <w:r>
+              <w:rPr>
+                <w:rFonts w:ascii="Intel Clear" w:hAnsi="Intel Clear" w:cs="Intel Clear"/>
+                <w:vertAlign w:val="superscript"/>
+              </w:rPr>
+              <w:t>rd</w:t>
+            </w:r>
+            <w:r>
+              <w:rPr>
+                <w:rFonts w:ascii="Intel Clear" w:hAnsi="Intel Clear" w:cs="Intel Clear"/>
+              </w:rPr>
+              <w:t xml:space="preserve"> </w:t>
+            </w:r>
+            <w:r>
+              <w:rPr>
+                <w:rFonts w:ascii="Intel Clear" w:hAnsi="Intel Clear" w:cs="Intel Clear"/>
+              </w:rPr>
+              <w:t>Engineering Drop Release</w:t>
+            </w:r>
+            <w:r>
+              <w:rPr>
+                <w:rFonts w:ascii="Intel Clear" w:hAnsi="Intel Clear" w:cs="Intel Clear"/>
+              </w:rPr>
+              <w:t xml:space="preserve"> </w:t>
+            </w:r>
+            <w:r>
+              <w:rPr>
+                <w:rFonts w:ascii="Intel Clear" w:hAnsi="Intel Clear" w:cs="Intel Clear"/>
+              </w:rPr>
+              <w:t xml:space="preserve">corresponding to </w:t>
+            </w:r>
+            <w:proofErr w:type="spellStart"/>
+            <w:r>
+              <w:rPr>
+                <w:rFonts w:ascii="Intel Clear" w:hAnsi="Intel Clear" w:cs="Intel Clear"/>
+              </w:rPr>
+              <w:t>SIIPStitch</w:t>
+            </w:r>
+            <w:proofErr w:type="spellEnd"/>
+            <w:r>
+              <w:rPr>
+                <w:rFonts w:ascii="Intel Clear" w:hAnsi="Intel Clear" w:cs="Intel Clear"/>
+              </w:rPr>
+              <w:t xml:space="preserve"> Script</w:t>
+            </w:r>
+            <w:r>
+              <w:rPr>
+                <w:rFonts w:ascii="Intel Clear" w:hAnsi="Intel Clear" w:cs="Intel Clear"/>
+              </w:rPr>
+              <w:t xml:space="preserve"> version </w:t>
+            </w:r>
+            <w:r>
+              <w:rPr>
+                <w:rFonts w:ascii="Intel Clear" w:hAnsi="Intel Clear" w:cs="Intel Clear"/>
+              </w:rPr>
+              <w:t>0.</w:t>
+            </w:r>
+            <w:r>
+              <w:rPr>
+                <w:rFonts w:ascii="Intel Clear" w:hAnsi="Intel Clear" w:cs="Intel Clear"/>
+              </w:rPr>
+              <w:t>6</w:t>
+            </w:r>
+            <w:r>
+              <w:rPr>
+                <w:rFonts w:ascii="Intel Clear" w:hAnsi="Intel Clear" w:cs="Intel Clear"/>
+              </w:rPr>
+              <w:t>.</w:t>
+            </w:r>
+            <w:r>
+              <w:rPr>
+                <w:rFonts w:ascii="Intel Clear" w:hAnsi="Intel Clear" w:cs="Intel Clear"/>
+              </w:rPr>
+              <w:t>0</w:t>
+            </w:r>
+            <w:r>
+              <w:rPr>
+                <w:rFonts w:ascii="Intel Clear" w:hAnsi="Intel Clear" w:cs="Intel Clear"/>
+              </w:rPr>
+              <w:t xml:space="preserve"> with the following changes:</w:t>
+            </w:r>
+          </w:p>
+          <w:p>
+            <w:pPr>
+              <w:pStyle w:val="Tabletext"/>
+              <w:numPr>
+                <w:ilvl w:val="0"/>
+                <w:numId w:val="43"/>
+              </w:numPr>
+              <w:rPr>
+                <w:rFonts w:ascii="Intel Clear" w:hAnsi="Intel Clear" w:cs="Intel Clear"/>
+              </w:rPr>
+            </w:pPr>
+            <w:r>
+              <w:rPr>
+                <w:rFonts w:ascii="Intel Clear" w:hAnsi="Intel Clear" w:cs="Intel Clear"/>
+              </w:rPr>
+              <w:t xml:space="preserve">Update the </w:t>
+            </w:r>
+            <w:r>
+              <w:rPr>
+                <w:rFonts w:ascii="Intel Clear" w:hAnsi="Intel Clear" w:cs="Intel Clear"/>
+              </w:rPr>
+              <w:t>l</w:t>
+            </w:r>
+            <w:r>
+              <w:rPr>
+                <w:rFonts w:ascii="Intel Clear" w:hAnsi="Intel Clear" w:cs="Intel Clear"/>
+              </w:rPr>
+              <w:t xml:space="preserve">icenses </w:t>
+            </w:r>
+            <w:r>
+              <w:rPr>
+                <w:rFonts w:ascii="Intel Clear" w:hAnsi="Intel Clear" w:cs="Intel Clear"/>
+              </w:rPr>
+              <w:t>to BSD 2 license</w:t>
+            </w:r>
+          </w:p>
+          <w:p>
+            <w:pPr>
+              <w:pStyle w:val="Tabletext"/>
+              <w:numPr>
+                <w:ilvl w:val="0"/>
+                <w:numId w:val="43"/>
+              </w:numPr>
+              <w:rPr>
+                <w:rFonts w:ascii="Intel Clear" w:hAnsi="Intel Clear" w:cs="Intel Clear"/>
+              </w:rPr>
+            </w:pPr>
+            <w:r>
+              <w:rPr>
+                <w:rFonts w:ascii="Intel Clear" w:hAnsi="Intel Clear" w:cs="Intel Clear"/>
+              </w:rPr>
+              <w:t>Added additional subregions</w:t>
+            </w:r>
+            <w:bookmarkStart w:id="1" w:name="_GoBack"/>
+            <w:bookmarkEnd w:id="1"/>
+            <w:r>
+              <w:rPr>
+                <w:rFonts w:ascii="Intel Clear" w:hAnsi="Intel Clear" w:cs="Intel Clear"/>
+              </w:rPr>
+              <w:t xml:space="preserve"> that can be replaced</w:t>
             </w:r>
           </w:p>
         </w:tc>
@@ -3190,14 +3392,36 @@
       <w:r>
         <w:t xml:space="preserve">Version  </w:t>
       </w:r>
-      <w:fldSimple w:instr=" SEQ Version_ \* ARABIC ">
-        <w:r>
-          <w:rPr>
-            <w:noProof/>
-          </w:rPr>
-          <w:t>2</w:t>
-        </w:r>
-      </w:fldSimple>
+      <w:r>
+        <w:rPr>
+          <w:noProof/>
+        </w:rPr>
+        <w:fldChar w:fldCharType="begin"/>
+      </w:r>
+      <w:r>
+        <w:rPr>
+          <w:noProof/>
+        </w:rPr>
+        <w:instrText xml:space="preserve"> SEQ Version_ \* ARABIC </w:instrText>
+      </w:r>
+      <w:r>
+        <w:rPr>
+          <w:noProof/>
+        </w:rPr>
+        <w:fldChar w:fldCharType="separate"/>
+      </w:r>
+      <w:r>
+        <w:rPr>
+          <w:noProof/>
+        </w:rPr>
+        <w:t>2</w:t>
+      </w:r>
+      <w:r>
+        <w:rPr>
+          <w:noProof/>
+        </w:rPr>
+        <w:fldChar w:fldCharType="end"/>
+      </w:r>
       <w:r>
         <w:t xml:space="preserve"> 0.5.1</w:t>
       </w:r>
@@ -3783,7 +4007,7 @@
         <v:path o:extrusionok="f" gradientshapeok="t" o:connecttype="rect"/>
         <o:lock v:ext="edit" aspectratio="t"/>
       </v:shapetype>
-      <v:shape id="_x0000_i1070" type="#_x0000_t75" alt="intel_rgb_62tag.png" style="width:60pt;height:32.25pt;visibility:visible" o:bullet="t">
+      <v:shape id="_x0000_i1074" type="#_x0000_t75" alt="intel_rgb_62tag.png" style="width:60pt;height:32.25pt;visibility:visible" o:bullet="t">
         <v:imagedata r:id="rId1" o:title=""/>
       </v:shape>
     </w:pict>
@@ -7842,7 +8066,7 @@
   <w:abstractNum w:abstractNumId="42" w15:restartNumberingAfterBreak="0">
     <w:nsid w:val="7C3E313F"/>
     <w:multiLevelType w:val="hybridMultilevel"/>
-    <w:tmpl w:val="ECC4DC82"/>
+    <w:tmpl w:val="879CF362"/>
     <w:lvl w:ilvl="0" w:tplc="04090001">
       <w:start w:val="1"/>
       <w:numFmt w:val="bullet"/>
@@ -10897,25 +11121,16 @@
 </file>
 
 <file path=customXml/item1.xml><?xml version="1.0" encoding="utf-8"?>
+<LongProperties xmlns="http://schemas.microsoft.com/office/2006/metadata/longProperties"/>
+</file>
+
+<file path=customXml/item2.xml><?xml version="1.0" encoding="utf-8"?>
 <p:properties xmlns:p="http://schemas.microsoft.com/office/2006/metadata/properties" xmlns:xsi="http://www.w3.org/2001/XMLSchema-instance" xmlns:pc="http://schemas.microsoft.com/office/infopath/2007/PartnerControls">
   <documentManagement/>
 </p:properties>
 </file>
 
-<file path=customXml/item2.xml><?xml version="1.0" encoding="utf-8"?>
-<LongProperties xmlns="http://schemas.microsoft.com/office/2006/metadata/longProperties"/>
-</file>
-
 <file path=customXml/item3.xml><?xml version="1.0" encoding="utf-8"?>
-<?mso-contentType ?>
-<FormTemplates xmlns="http://schemas.microsoft.com/sharepoint/v3/contenttype/forms">
-  <Display>DocumentLibraryForm</Display>
-  <Edit>DocumentLibraryForm</Edit>
-  <New>DocumentLibraryForm</New>
-</FormTemplates>
-</file>
-
-<file path=customXml/item4.xml><?xml version="1.0" encoding="utf-8"?>
 <ct:contentTypeSchema xmlns:ct="http://schemas.microsoft.com/office/2006/metadata/contentType" xmlns:ma="http://schemas.microsoft.com/office/2006/metadata/properties/metaAttributes" ct:_="" ma:_="" ma:contentTypeName="Document" ma:contentTypeID="0x01010057BDA634D46D494AA3A414634A766FE7" ma:contentTypeVersion="0" ma:contentTypeDescription="Create a new document." ma:contentTypeScope="" ma:versionID="b36cc2ed43cc10016a5f1c59e924fce9">
   <xsd:schema xmlns:xsd="http://www.w3.org/2001/XMLSchema" xmlns:xs="http://www.w3.org/2001/XMLSchema" xmlns:p="http://schemas.microsoft.com/office/2006/metadata/properties" targetNamespace="http://schemas.microsoft.com/office/2006/metadata/properties" ma:root="true" ma:fieldsID="c64490b4aec6201516c3a874156f37b2">
     <xsd:element name="properties">
@@ -11029,11 +11244,28 @@
 </ct:contentTypeSchema>
 </file>
 
+<file path=customXml/item4.xml><?xml version="1.0" encoding="utf-8"?>
+<?mso-contentType ?>
+<FormTemplates xmlns="http://schemas.microsoft.com/sharepoint/v3/contenttype/forms">
+  <Display>DocumentLibraryForm</Display>
+  <Edit>DocumentLibraryForm</Edit>
+  <New>DocumentLibraryForm</New>
+</FormTemplates>
+</file>
+
 <file path=customXml/item5.xml><?xml version="1.0" encoding="utf-8"?>
 <b:Sources xmlns:b="http://schemas.openxmlformats.org/officeDocument/2006/bibliography" xmlns="http://schemas.openxmlformats.org/officeDocument/2006/bibliography" SelectedStyle="\APASixthEditionOfficeOnline.xsl" StyleName="APA Sixth Edition"/>
 </file>
 
 <file path=customXml/itemProps1.xml><?xml version="1.0" encoding="utf-8"?>
+<ds:datastoreItem xmlns:ds="http://schemas.openxmlformats.org/officeDocument/2006/customXml" ds:itemID="{315EC1D7-024B-475E-A43C-D93A18E5CE9F}">
+  <ds:schemaRefs>
+    <ds:schemaRef ds:uri="http://schemas.microsoft.com/office/2006/metadata/longProperties"/>
+  </ds:schemaRefs>
+</ds:datastoreItem>
+</file>
+
+<file path=customXml/itemProps2.xml><?xml version="1.0" encoding="utf-8"?>
 <ds:datastoreItem xmlns:ds="http://schemas.openxmlformats.org/officeDocument/2006/customXml" ds:itemID="{3CBAF101-B684-4F0D-A952-8E3DF9B67571}">
   <ds:schemaRefs>
     <ds:schemaRef ds:uri="http://schemas.microsoft.com/office/2006/metadata/properties"/>
@@ -11042,23 +11274,7 @@
 </ds:datastoreItem>
 </file>
 
-<file path=customXml/itemProps2.xml><?xml version="1.0" encoding="utf-8"?>
-<ds:datastoreItem xmlns:ds="http://schemas.openxmlformats.org/officeDocument/2006/customXml" ds:itemID="{315EC1D7-024B-475E-A43C-D93A18E5CE9F}">
-  <ds:schemaRefs>
-    <ds:schemaRef ds:uri="http://schemas.microsoft.com/office/2006/metadata/longProperties"/>
-  </ds:schemaRefs>
-</ds:datastoreItem>
-</file>
-
 <file path=customXml/itemProps3.xml><?xml version="1.0" encoding="utf-8"?>
-<ds:datastoreItem xmlns:ds="http://schemas.openxmlformats.org/officeDocument/2006/customXml" ds:itemID="{9387E694-CC87-46E0-A439-A9AA4611D6E9}">
-  <ds:schemaRefs>
-    <ds:schemaRef ds:uri="http://schemas.microsoft.com/sharepoint/v3/contenttype/forms"/>
-  </ds:schemaRefs>
-</ds:datastoreItem>
-</file>
-
-<file path=customXml/itemProps4.xml><?xml version="1.0" encoding="utf-8"?>
 <ds:datastoreItem xmlns:ds="http://schemas.openxmlformats.org/officeDocument/2006/customXml" ds:itemID="{72F0A0BC-A715-4F7C-B9BB-5CBEF3595D8D}">
   <ds:schemaRefs>
     <ds:schemaRef ds:uri="http://schemas.microsoft.com/office/2006/metadata/contentType"/>
@@ -11074,8 +11290,16 @@
 </ds:datastoreItem>
 </file>
 
+<file path=customXml/itemProps4.xml><?xml version="1.0" encoding="utf-8"?>
+<ds:datastoreItem xmlns:ds="http://schemas.openxmlformats.org/officeDocument/2006/customXml" ds:itemID="{9387E694-CC87-46E0-A439-A9AA4611D6E9}">
+  <ds:schemaRefs>
+    <ds:schemaRef ds:uri="http://schemas.microsoft.com/sharepoint/v3/contenttype/forms"/>
+  </ds:schemaRefs>
+</ds:datastoreItem>
+</file>
+
 <file path=customXml/itemProps5.xml><?xml version="1.0" encoding="utf-8"?>
-<ds:datastoreItem xmlns:ds="http://schemas.openxmlformats.org/officeDocument/2006/customXml" ds:itemID="{90A148DE-ED63-47DD-A875-EBBE3A43BF54}">
+<ds:datastoreItem xmlns:ds="http://schemas.openxmlformats.org/officeDocument/2006/customXml" ds:itemID="{87118F66-9F5A-4D43-87EF-4E12482FB75A}">
   <ds:schemaRefs>
     <ds:schemaRef ds:uri="http://schemas.openxmlformats.org/officeDocument/2006/bibliography"/>
   </ds:schemaRefs>

</xml_diff>